<commit_message>
Cambie la definición del problema.
</commit_message>
<xml_diff>
--- a/Proyecto/Entrega 1/POS - Comision 1.docx
+++ b/Proyecto/Entrega 1/POS - Comision 1.docx
@@ -386,6 +386,24 @@
           </w:tcPr>
           <w:p>
             <w:pPr>
+              <w:ind w:left="720"/>
+              <w:rPr>
+                <w:sz w:val="24"/>
+                <w:szCs w:val="24"/>
+                <w:lang w:val="es-ES"/>
+              </w:rPr>
+            </w:pPr>
+            <w:r>
+              <w:rPr>
+                <w:sz w:val="24"/>
+                <w:szCs w:val="24"/>
+                <w:lang w:val="es-ES"/>
+              </w:rPr>
+              <w:t xml:space="preserve">En el escenario de la pandemia mundial por COVID 19 y debido al aumento constante de pacientes con coronavirus, el gobierno anunció a través de la Resolución 1330/2020 la necesidad de contar con un Tablero de Control Interactivo, propuesto por el Director Nacional de Gobernanza e Integración de los Sistemas de Salud, con el fin de monitorear en tiempo real los ingresos y egresos de pacientes en las camas de terapia intensiva, la cantidad de respiradores y otros recursos críticos disponibles en los distintos establecimientos de salud con internación del territorio nacional permitiendo adoptar medidas y articular acciones que sean efectivas en la lucha contra el coronavirus. </w:t>
+            </w:r>
+          </w:p>
+          <w:p>
+            <w:pPr>
               <w:pStyle w:val="TableParagraph"/>
               <w:spacing w:before="134"/>
               <w:ind w:left="107" w:right="440"/>
@@ -393,72 +411,6 @@
                 <w:sz w:val="24"/>
               </w:rPr>
             </w:pPr>
-            <w:r>
-              <w:rPr>
-                <w:sz w:val="24"/>
-              </w:rPr>
-              <w:t xml:space="preserve">Teniendo en cuenta </w:t>
-            </w:r>
-            <w:r>
-              <w:rPr>
-                <w:sz w:val="24"/>
-              </w:rPr>
-              <w:t>la pand</w:t>
-            </w:r>
-            <w:r>
-              <w:rPr>
-                <w:sz w:val="24"/>
-              </w:rPr>
-              <w:t>emia</w:t>
-            </w:r>
-            <w:r>
-              <w:rPr>
-                <w:sz w:val="24"/>
-              </w:rPr>
-              <w:t xml:space="preserve"> mundial por el</w:t>
-            </w:r>
-            <w:r>
-              <w:rPr>
-                <w:sz w:val="24"/>
-              </w:rPr>
-              <w:t xml:space="preserve"> COVID 19 </w:t>
-            </w:r>
-            <w:r>
-              <w:rPr>
-                <w:sz w:val="24"/>
-              </w:rPr>
-              <w:t>surgió</w:t>
-            </w:r>
-            <w:r>
-              <w:rPr>
-                <w:sz w:val="24"/>
-              </w:rPr>
-              <w:t xml:space="preserve"> el problema del acceso a la </w:t>
-            </w:r>
-            <w:r>
-              <w:rPr>
-                <w:sz w:val="24"/>
-              </w:rPr>
-              <w:t xml:space="preserve">información sobre la disponibilidad de camas, respiradores y el estado de los pacientes. </w:t>
-            </w:r>
-            <w:r>
-              <w:rPr>
-                <w:sz w:val="24"/>
-              </w:rPr>
-              <w:t>Al no poseer esta información aportada por cada establecimiento no se podrán</w:t>
-            </w:r>
-            <w:r>
-              <w:rPr>
-                <w:sz w:val="24"/>
-              </w:rPr>
-              <w:t xml:space="preserve"> </w:t>
-            </w:r>
-            <w:r>
-              <w:rPr>
-                <w:sz w:val="24"/>
-              </w:rPr>
-              <w:t>adoptar medidas y articular de manera oportuna.</w:t>
-            </w:r>
           </w:p>
         </w:tc>
       </w:tr>

</xml_diff>

<commit_message>
Correccion y agregado en s/r/o Manu, Ale y yo
</commit_message>
<xml_diff>
--- a/Proyecto/Entrega 1/POS - Comision 1.docx
+++ b/Proyecto/Entrega 1/POS - Comision 1.docx
@@ -1,6 +1,6 @@
 
 <file path=word/document.xml><?xml version="1.0" encoding="utf-8"?>
-<w:document xmlns:ve="http://schemas.openxmlformats.org/markup-compatibility/2006" xmlns:o="urn:schemas-microsoft-com:office:office" xmlns:r="http://schemas.openxmlformats.org/officeDocument/2006/relationships" xmlns:m="http://schemas.openxmlformats.org/officeDocument/2006/math" xmlns:v="urn:schemas-microsoft-com:vml" xmlns:wp="http://schemas.openxmlformats.org/drawingml/2006/wordprocessingDrawing" xmlns:w10="urn:schemas-microsoft-com:office:word" xmlns:w="http://schemas.openxmlformats.org/wordprocessingml/2006/main" xmlns:wne="http://schemas.microsoft.com/office/word/2006/wordml">
+<w:document xmlns:wpc="http://schemas.microsoft.com/office/word/2010/wordprocessingCanvas" xmlns:cx="http://schemas.microsoft.com/office/drawing/2014/chartex" xmlns:cx1="http://schemas.microsoft.com/office/drawing/2015/9/8/chartex" xmlns:cx2="http://schemas.microsoft.com/office/drawing/2015/10/21/chartex" xmlns:cx3="http://schemas.microsoft.com/office/drawing/2016/5/9/chartex" xmlns:cx4="http://schemas.microsoft.com/office/drawing/2016/5/10/chartex" xmlns:cx5="http://schemas.microsoft.com/office/drawing/2016/5/11/chartex" xmlns:cx6="http://schemas.microsoft.com/office/drawing/2016/5/12/chartex" xmlns:cx7="http://schemas.microsoft.com/office/drawing/2016/5/13/chartex" xmlns:cx8="http://schemas.microsoft.com/office/drawing/2016/5/14/chartex" xmlns:mc="http://schemas.openxmlformats.org/markup-compatibility/2006" xmlns:aink="http://schemas.microsoft.com/office/drawing/2016/ink" xmlns:am3d="http://schemas.microsoft.com/office/drawing/2017/model3d" xmlns:o="urn:schemas-microsoft-com:office:office" xmlns:r="http://schemas.openxmlformats.org/officeDocument/2006/relationships" xmlns:m="http://schemas.openxmlformats.org/officeDocument/2006/math" xmlns:v="urn:schemas-microsoft-com:vml" xmlns:wp14="http://schemas.microsoft.com/office/word/2010/wordprocessingDrawing" xmlns:wp="http://schemas.openxmlformats.org/drawingml/2006/wordprocessingDrawing" xmlns:w10="urn:schemas-microsoft-com:office:word" xmlns:w="http://schemas.openxmlformats.org/wordprocessingml/2006/main" xmlns:w14="http://schemas.microsoft.com/office/word/2010/wordml" xmlns:w15="http://schemas.microsoft.com/office/word/2012/wordml" xmlns:w16cex="http://schemas.microsoft.com/office/word/2018/wordml/cex" xmlns:w16cid="http://schemas.microsoft.com/office/word/2016/wordml/cid" xmlns:w16="http://schemas.microsoft.com/office/word/2018/wordml" xmlns:w16se="http://schemas.microsoft.com/office/word/2015/wordml/symex" xmlns:wpg="http://schemas.microsoft.com/office/word/2010/wordprocessingGroup" xmlns:wpi="http://schemas.microsoft.com/office/word/2010/wordprocessingInk" xmlns:wne="http://schemas.microsoft.com/office/word/2006/wordml" xmlns:wps="http://schemas.microsoft.com/office/word/2010/wordprocessingShape" mc:Ignorable="w14 w15 w16se w16cid w16 w16cex wp14">
   <w:body>
     <w:tbl>
       <w:tblPr>
@@ -16,7 +16,7 @@
           <w:insideV w:val="single" w:sz="4" w:space="0" w:color="000000"/>
         </w:tblBorders>
         <w:tblLayout w:type="fixed"/>
-        <w:tblLook w:val="01E0"/>
+        <w:tblLook w:val="01E0" w:firstRow="1" w:lastRow="1" w:firstColumn="1" w:lastColumn="1" w:noHBand="0" w:noVBand="0"/>
       </w:tblPr>
       <w:tblGrid>
         <w:gridCol w:w="2000"/>
@@ -835,7 +835,7 @@
           <w:insideV w:val="single" w:sz="4" w:space="0" w:color="000000"/>
         </w:tblBorders>
         <w:tblLayout w:type="fixed"/>
-        <w:tblLook w:val="01E0"/>
+        <w:tblLook w:val="01E0" w:firstRow="1" w:lastRow="1" w:firstColumn="1" w:lastColumn="1" w:noHBand="0" w:noVBand="0"/>
       </w:tblPr>
       <w:tblGrid>
         <w:gridCol w:w="3260"/>
@@ -1166,55 +1166,13 @@
               <w:rPr>
                 <w:sz w:val="24"/>
               </w:rPr>
-              <w:t>El grupo de trabajo debe</w:t>
-            </w:r>
-            <w:r>
-              <w:rPr>
-                <w:sz w:val="24"/>
-              </w:rPr>
-              <w:t xml:space="preserve"> est</w:t>
-            </w:r>
-            <w:r>
-              <w:rPr>
-                <w:sz w:val="24"/>
-              </w:rPr>
-              <w:t>ar</w:t>
-            </w:r>
-            <w:r>
-              <w:rPr>
-                <w:sz w:val="24"/>
-              </w:rPr>
-              <w:t xml:space="preserve"> capacitad</w:t>
-            </w:r>
-            <w:r>
-              <w:rPr>
-                <w:sz w:val="24"/>
-              </w:rPr>
-              <w:t xml:space="preserve">o </w:t>
-            </w:r>
-            <w:r>
-              <w:rPr>
-                <w:sz w:val="24"/>
-              </w:rPr>
-              <w:t xml:space="preserve">para </w:t>
-            </w:r>
-            <w:r>
-              <w:rPr>
-                <w:sz w:val="24"/>
-              </w:rPr>
-              <w:t xml:space="preserve">realizar </w:t>
-            </w:r>
-            <w:r>
-              <w:rPr>
-                <w:sz w:val="24"/>
-              </w:rPr>
-              <w:t>el proyecto</w:t>
-            </w:r>
-            <w:r>
-              <w:rPr>
-                <w:sz w:val="24"/>
-              </w:rPr>
-              <w:t xml:space="preserve"> en tiempo y forma.</w:t>
+              <w:t xml:space="preserve"> Cumplir con las fechas estipuladas de entrega del proyecto</w:t>
+            </w:r>
+            <w:r>
+              <w:rPr>
+                <w:sz w:val="24"/>
+              </w:rPr>
+              <w:t>.</w:t>
             </w:r>
           </w:p>
           <w:p>
@@ -1311,58 +1269,164 @@
               <w:rPr>
                 <w:sz w:val="24"/>
               </w:rPr>
-              <w:t>Que</w:t>
-            </w:r>
-            <w:r>
-              <w:rPr>
-                <w:sz w:val="24"/>
-              </w:rPr>
-              <w:t xml:space="preserve"> no </w:t>
-            </w:r>
-            <w:r>
-              <w:rPr>
-                <w:sz w:val="24"/>
-              </w:rPr>
-              <w:t>se termine</w:t>
-            </w:r>
-            <w:r>
-              <w:rPr>
-                <w:sz w:val="24"/>
-              </w:rPr>
-              <w:t xml:space="preserve"> el proyecto </w:t>
-            </w:r>
-            <w:r>
-              <w:rPr>
-                <w:sz w:val="24"/>
-              </w:rPr>
-              <w:t>para la fecha estipulad</w:t>
-            </w:r>
-            <w:r>
-              <w:rPr>
-                <w:sz w:val="24"/>
-              </w:rPr>
-              <w:t>a</w:t>
-            </w:r>
-            <w:r>
-              <w:rPr>
-                <w:sz w:val="24"/>
-              </w:rPr>
-              <w:t xml:space="preserve">por falta de experiencia </w:t>
-            </w:r>
-            <w:r>
-              <w:rPr>
-                <w:sz w:val="24"/>
-              </w:rPr>
-              <w:t>del grupo detrabajo o la cantidad innecesaria de integrantes.</w:t>
-            </w:r>
-          </w:p>
-          <w:p>
-            <w:pPr>
-              <w:pStyle w:val="TableParagraph"/>
-              <w:rPr>
-                <w:sz w:val="24"/>
-              </w:rPr>
-            </w:pPr>
+              <w:t>Perder demasiado tiempo capacitando los miembros del equipo de desarrollo.</w:t>
+            </w:r>
+          </w:p>
+          <w:p>
+            <w:pPr>
+              <w:pStyle w:val="Default"/>
+            </w:pPr>
+            <w:r>
+              <w:rPr>
+                <w:sz w:val="23"/>
+                <w:szCs w:val="23"/>
+              </w:rPr>
+              <w:t xml:space="preserve"> </w:t>
+            </w:r>
+            <w:r>
+              <w:rPr>
+                <w:sz w:val="23"/>
+                <w:szCs w:val="23"/>
+              </w:rPr>
+              <w:t xml:space="preserve"> </w:t>
+            </w:r>
+            <w:r>
+              <w:t xml:space="preserve">R. </w:t>
+            </w:r>
+            <w:r>
+              <w:t>No e</w:t>
+            </w:r>
+            <w:r>
+              <w:t>legir las tecnologías</w:t>
+            </w:r>
+            <w:r>
+              <w:t xml:space="preserve"> adecuadas</w:t>
+            </w:r>
+            <w:r>
+              <w:t xml:space="preserve"> </w:t>
+            </w:r>
+            <w:r>
+              <w:t>acorde al</w:t>
+            </w:r>
+            <w:r>
+              <w:t xml:space="preserve"> proyecto. </w:t>
+            </w:r>
+          </w:p>
+          <w:p>
+            <w:pPr>
+              <w:pStyle w:val="Default"/>
+              <w:rPr>
+                <w:sz w:val="23"/>
+                <w:szCs w:val="23"/>
+              </w:rPr>
+            </w:pPr>
+            <w:r>
+              <w:rPr>
+                <w:sz w:val="23"/>
+                <w:szCs w:val="23"/>
+              </w:rPr>
+              <w:t xml:space="preserve">  </w:t>
+            </w:r>
+            <w:r>
+              <w:rPr>
+                <w:sz w:val="23"/>
+                <w:szCs w:val="23"/>
+              </w:rPr>
+              <w:t>R. Sobrepasarse con los gastos esperados</w:t>
+            </w:r>
+            <w:r>
+              <w:rPr>
+                <w:sz w:val="23"/>
+                <w:szCs w:val="23"/>
+              </w:rPr>
+              <w:t xml:space="preserve"> para la realización del proyecto</w:t>
+            </w:r>
+            <w:r>
+              <w:rPr>
+                <w:sz w:val="23"/>
+                <w:szCs w:val="23"/>
+              </w:rPr>
+              <w:t xml:space="preserve">. </w:t>
+            </w:r>
+          </w:p>
+          <w:p>
+            <w:pPr>
+              <w:pStyle w:val="Default"/>
+            </w:pPr>
+            <w:r>
+              <w:t xml:space="preserve">  R. Que el sistema no resulte intuitivo para el personal administrativo </w:t>
+            </w:r>
+            <w:r>
+              <w:t>de una edad avanzada</w:t>
+            </w:r>
+            <w:r>
+              <w:t>.</w:t>
+            </w:r>
+          </w:p>
+          <w:p>
+            <w:pPr>
+              <w:pStyle w:val="TableParagraph"/>
+              <w:ind w:left="107"/>
+              <w:rPr>
+                <w:sz w:val="24"/>
+              </w:rPr>
+            </w:pPr>
+            <w:r>
+              <w:rPr>
+                <w:sz w:val="24"/>
+              </w:rPr>
+              <w:t xml:space="preserve">R. Renuncias inesperadas de miembros del equipo de trabajo. </w:t>
+            </w:r>
+          </w:p>
+          <w:p>
+            <w:pPr>
+              <w:pStyle w:val="TableParagraph"/>
+              <w:rPr>
+                <w:sz w:val="24"/>
+              </w:rPr>
+            </w:pPr>
+            <w:r>
+              <w:rPr>
+                <w:sz w:val="24"/>
+              </w:rPr>
+              <w:t xml:space="preserve">  R.</w:t>
+            </w:r>
+            <w:r>
+              <w:rPr>
+                <w:sz w:val="24"/>
+              </w:rPr>
+              <w:t xml:space="preserve"> </w:t>
+            </w:r>
+            <w:r>
+              <w:rPr>
+                <w:sz w:val="24"/>
+              </w:rPr>
+              <w:t xml:space="preserve">Mala coordinación con las autoridades sanitarias provinciales para supervisar el cumplimiento </w:t>
+            </w:r>
+            <w:r>
+              <w:rPr>
+                <w:sz w:val="24"/>
+              </w:rPr>
+              <w:t xml:space="preserve">de </w:t>
+            </w:r>
+            <w:r>
+              <w:rPr>
+                <w:sz w:val="24"/>
+              </w:rPr>
+              <w:t>la carga de datos</w:t>
+            </w:r>
+            <w:r>
+              <w:rPr>
+                <w:sz w:val="24"/>
+              </w:rPr>
+              <w:t>.</w:t>
+            </w:r>
+            <w:r>
+              <w:rPr>
+                <w:sz w:val="24"/>
+              </w:rPr>
+              <w:t xml:space="preserve"> </w:t>
+            </w:r>
           </w:p>
           <w:p>
             <w:pPr>
@@ -1418,47 +1482,14 @@
               <w:rPr>
                 <w:sz w:val="24"/>
               </w:rPr>
-              <w:t xml:space="preserve">Contar con un grupo de trabajo menor al que se necesitaba, por lo que se tendrá </w:t>
-            </w:r>
-            <w:r>
-              <w:rPr>
-                <w:sz w:val="24"/>
-              </w:rPr>
-              <w:t>aumentar</w:t>
-            </w:r>
-          </w:p>
-          <w:p>
-            <w:pPr>
-              <w:pStyle w:val="TableParagraph"/>
-              <w:rPr>
-                <w:rFonts w:ascii="Times New Roman"/>
-                <w:sz w:val="24"/>
-              </w:rPr>
-            </w:pPr>
-            <w:proofErr w:type="gramStart"/>
-            <w:r>
-              <w:rPr>
-                <w:sz w:val="24"/>
-              </w:rPr>
-              <w:t>los</w:t>
-            </w:r>
-            <w:proofErr w:type="gramEnd"/>
-            <w:r>
-              <w:rPr>
-                <w:sz w:val="24"/>
-              </w:rPr>
-              <w:t xml:space="preserve"> recursos humanos y que éstos no se demoren en adaptarse al proyecto.</w:t>
-            </w:r>
-          </w:p>
-          <w:p>
-            <w:pPr>
-              <w:pStyle w:val="TableParagraph"/>
-              <w:spacing w:line="270" w:lineRule="atLeast"/>
-              <w:ind w:left="107" w:right="34"/>
-              <w:rPr>
-                <w:sz w:val="24"/>
-              </w:rPr>
-            </w:pPr>
+              <w:t xml:space="preserve">Organizar correctamente la migración de datos </w:t>
+            </w:r>
+            <w:r>
+              <w:rPr>
+                <w:sz w:val="24"/>
+              </w:rPr>
+              <w:t>vinculadores a la disponibilidad de recursos actuales a la base de datos del sistema, verificando que haya consistencia entre los datos reales y los cargados al sistema.</w:t>
+            </w:r>
           </w:p>
         </w:tc>
       </w:tr>
@@ -1749,8 +1780,8 @@
 </file>
 
 <file path=word/numbering.xml><?xml version="1.0" encoding="utf-8"?>
-<w:numbering xmlns:ve="http://schemas.openxmlformats.org/markup-compatibility/2006" xmlns:o="urn:schemas-microsoft-com:office:office" xmlns:r="http://schemas.openxmlformats.org/officeDocument/2006/relationships" xmlns:m="http://schemas.openxmlformats.org/officeDocument/2006/math" xmlns:v="urn:schemas-microsoft-com:vml" xmlns:wp="http://schemas.openxmlformats.org/drawingml/2006/wordprocessingDrawing" xmlns:w10="urn:schemas-microsoft-com:office:word" xmlns:w="http://schemas.openxmlformats.org/wordprocessingml/2006/main" xmlns:wne="http://schemas.microsoft.com/office/word/2006/wordml">
-  <w:abstractNum w:abstractNumId="0">
+<w:numbering xmlns:wpc="http://schemas.microsoft.com/office/word/2010/wordprocessingCanvas" xmlns:cx="http://schemas.microsoft.com/office/drawing/2014/chartex" xmlns:cx1="http://schemas.microsoft.com/office/drawing/2015/9/8/chartex" xmlns:cx2="http://schemas.microsoft.com/office/drawing/2015/10/21/chartex" xmlns:cx3="http://schemas.microsoft.com/office/drawing/2016/5/9/chartex" xmlns:cx4="http://schemas.microsoft.com/office/drawing/2016/5/10/chartex" xmlns:cx5="http://schemas.microsoft.com/office/drawing/2016/5/11/chartex" xmlns:cx6="http://schemas.microsoft.com/office/drawing/2016/5/12/chartex" xmlns:cx7="http://schemas.microsoft.com/office/drawing/2016/5/13/chartex" xmlns:cx8="http://schemas.microsoft.com/office/drawing/2016/5/14/chartex" xmlns:mc="http://schemas.openxmlformats.org/markup-compatibility/2006" xmlns:aink="http://schemas.microsoft.com/office/drawing/2016/ink" xmlns:am3d="http://schemas.microsoft.com/office/drawing/2017/model3d" xmlns:o="urn:schemas-microsoft-com:office:office" xmlns:r="http://schemas.openxmlformats.org/officeDocument/2006/relationships" xmlns:m="http://schemas.openxmlformats.org/officeDocument/2006/math" xmlns:v="urn:schemas-microsoft-com:vml" xmlns:wp14="http://schemas.microsoft.com/office/word/2010/wordprocessingDrawing" xmlns:wp="http://schemas.openxmlformats.org/drawingml/2006/wordprocessingDrawing" xmlns:w10="urn:schemas-microsoft-com:office:word" xmlns:w="http://schemas.openxmlformats.org/wordprocessingml/2006/main" xmlns:w14="http://schemas.microsoft.com/office/word/2010/wordml" xmlns:w15="http://schemas.microsoft.com/office/word/2012/wordml" xmlns:w16cex="http://schemas.microsoft.com/office/word/2018/wordml/cex" xmlns:w16cid="http://schemas.microsoft.com/office/word/2016/wordml/cid" xmlns:w16="http://schemas.microsoft.com/office/word/2018/wordml" xmlns:w16se="http://schemas.microsoft.com/office/word/2015/wordml/symex" xmlns:wpg="http://schemas.microsoft.com/office/word/2010/wordprocessingGroup" xmlns:wpi="http://schemas.microsoft.com/office/word/2010/wordprocessingInk" xmlns:wne="http://schemas.microsoft.com/office/word/2006/wordml" xmlns:wps="http://schemas.microsoft.com/office/word/2010/wordprocessingShape" mc:Ignorable="w14 w15 w16se w16cid w16 w16cex wp14">
+  <w:abstractNum w:abstractNumId="0" w15:restartNumberingAfterBreak="0">
     <w:nsid w:val="079C1864"/>
     <w:multiLevelType w:val="hybridMultilevel"/>
     <w:tmpl w:val="DB863562"/>
@@ -1868,7 +1899,7 @@
       </w:rPr>
     </w:lvl>
   </w:abstractNum>
-  <w:abstractNum w:abstractNumId="1">
+  <w:abstractNum w:abstractNumId="1" w15:restartNumberingAfterBreak="0">
     <w:nsid w:val="788F531A"/>
     <w:multiLevelType w:val="hybridMultilevel"/>
     <w:tmpl w:val="A8BCCF80"/>
@@ -1996,7 +2027,7 @@
 </file>
 
 <file path=word/styles.xml><?xml version="1.0" encoding="utf-8"?>
-<w:styles xmlns:r="http://schemas.openxmlformats.org/officeDocument/2006/relationships" xmlns:w="http://schemas.openxmlformats.org/wordprocessingml/2006/main">
+<w:styles xmlns:mc="http://schemas.openxmlformats.org/markup-compatibility/2006" xmlns:r="http://schemas.openxmlformats.org/officeDocument/2006/relationships" xmlns:w="http://schemas.openxmlformats.org/wordprocessingml/2006/main" xmlns:w14="http://schemas.microsoft.com/office/word/2010/wordml" xmlns:w15="http://schemas.microsoft.com/office/word/2012/wordml" xmlns:w16cex="http://schemas.microsoft.com/office/word/2018/wordml/cex" xmlns:w16cid="http://schemas.microsoft.com/office/word/2016/wordml/cid" xmlns:w16="http://schemas.microsoft.com/office/word/2018/wordml" xmlns:w16se="http://schemas.microsoft.com/office/word/2015/wordml/symex" mc:Ignorable="w14 w15 w16se w16cid w16 w16cex">
   <w:docDefaults>
     <w:rPrDefault>
       <w:rPr>
@@ -2014,144 +2045,383 @@
       </w:pPr>
     </w:pPrDefault>
   </w:docDefaults>
-  <w:latentStyles w:defLockedState="0" w:defUIPriority="99" w:defSemiHidden="1" w:defUnhideWhenUsed="1" w:defQFormat="0" w:count="267">
-    <w:lsdException w:name="Normal" w:semiHidden="0" w:uiPriority="0" w:unhideWhenUsed="0" w:qFormat="1"/>
-    <w:lsdException w:name="heading 1" w:semiHidden="0" w:uiPriority="9" w:unhideWhenUsed="0" w:qFormat="1"/>
-    <w:lsdException w:name="heading 2" w:uiPriority="9" w:qFormat="1"/>
-    <w:lsdException w:name="heading 3" w:uiPriority="9" w:qFormat="1"/>
-    <w:lsdException w:name="heading 4" w:uiPriority="9" w:qFormat="1"/>
-    <w:lsdException w:name="heading 5" w:uiPriority="9" w:qFormat="1"/>
-    <w:lsdException w:name="heading 6" w:uiPriority="9" w:qFormat="1"/>
-    <w:lsdException w:name="heading 7" w:uiPriority="9" w:qFormat="1"/>
-    <w:lsdException w:name="heading 8" w:uiPriority="9" w:qFormat="1"/>
-    <w:lsdException w:name="heading 9" w:uiPriority="9" w:qFormat="1"/>
-    <w:lsdException w:name="toc 1" w:uiPriority="39"/>
-    <w:lsdException w:name="toc 2" w:uiPriority="39"/>
-    <w:lsdException w:name="toc 3" w:uiPriority="39"/>
-    <w:lsdException w:name="toc 4" w:uiPriority="39"/>
-    <w:lsdException w:name="toc 5" w:uiPriority="39"/>
-    <w:lsdException w:name="toc 6" w:uiPriority="39"/>
-    <w:lsdException w:name="toc 7" w:uiPriority="39"/>
-    <w:lsdException w:name="toc 8" w:uiPriority="39"/>
-    <w:lsdException w:name="toc 9" w:uiPriority="39"/>
-    <w:lsdException w:name="caption" w:uiPriority="35" w:qFormat="1"/>
-    <w:lsdException w:name="Title" w:semiHidden="0" w:uiPriority="10" w:unhideWhenUsed="0" w:qFormat="1"/>
-    <w:lsdException w:name="Default Paragraph Font" w:uiPriority="1"/>
-    <w:lsdException w:name="Subtitle" w:semiHidden="0" w:uiPriority="11" w:unhideWhenUsed="0" w:qFormat="1"/>
-    <w:lsdException w:name="Strong" w:semiHidden="0" w:uiPriority="22" w:unhideWhenUsed="0" w:qFormat="1"/>
-    <w:lsdException w:name="Emphasis" w:semiHidden="0" w:uiPriority="20" w:unhideWhenUsed="0" w:qFormat="1"/>
-    <w:lsdException w:name="Table Grid" w:semiHidden="0" w:uiPriority="59" w:unhideWhenUsed="0"/>
-    <w:lsdException w:name="Placeholder Text" w:unhideWhenUsed="0"/>
-    <w:lsdException w:name="No Spacing" w:semiHidden="0" w:uiPriority="1" w:unhideWhenUsed="0" w:qFormat="1"/>
-    <w:lsdException w:name="Light Shading" w:semiHidden="0" w:uiPriority="60" w:unhideWhenUsed="0"/>
-    <w:lsdException w:name="Light List" w:semiHidden="0" w:uiPriority="61" w:unhideWhenUsed="0"/>
-    <w:lsdException w:name="Light Grid" w:semiHidden="0" w:uiPriority="62" w:unhideWhenUsed="0"/>
-    <w:lsdException w:name="Medium Shading 1" w:semiHidden="0" w:uiPriority="63" w:unhideWhenUsed="0"/>
-    <w:lsdException w:name="Medium Shading 2" w:semiHidden="0" w:uiPriority="64" w:unhideWhenUsed="0"/>
-    <w:lsdException w:name="Medium List 1" w:semiHidden="0" w:uiPriority="65" w:unhideWhenUsed="0"/>
-    <w:lsdException w:name="Medium List 2" w:semiHidden="0" w:uiPriority="66" w:unhideWhenUsed="0"/>
-    <w:lsdException w:name="Medium Grid 1" w:semiHidden="0" w:uiPriority="67" w:unhideWhenUsed="0"/>
-    <w:lsdException w:name="Medium Grid 2" w:semiHidden="0" w:uiPriority="68" w:unhideWhenUsed="0"/>
-    <w:lsdException w:name="Medium Grid 3" w:semiHidden="0" w:uiPriority="69" w:unhideWhenUsed="0"/>
-    <w:lsdException w:name="Dark List" w:semiHidden="0" w:uiPriority="70" w:unhideWhenUsed="0"/>
-    <w:lsdException w:name="Colorful Shading" w:semiHidden="0" w:uiPriority="71" w:unhideWhenUsed="0"/>
-    <w:lsdException w:name="Colorful List" w:semiHidden="0" w:uiPriority="72" w:unhideWhenUsed="0"/>
-    <w:lsdException w:name="Colorful Grid" w:semiHidden="0" w:uiPriority="73" w:unhideWhenUsed="0"/>
-    <w:lsdException w:name="Light Shading Accent 1" w:semiHidden="0" w:uiPriority="60" w:unhideWhenUsed="0"/>
-    <w:lsdException w:name="Light List Accent 1" w:semiHidden="0" w:uiPriority="61" w:unhideWhenUsed="0"/>
-    <w:lsdException w:name="Light Grid Accent 1" w:semiHidden="0" w:uiPriority="62" w:unhideWhenUsed="0"/>
-    <w:lsdException w:name="Medium Shading 1 Accent 1" w:semiHidden="0" w:uiPriority="63" w:unhideWhenUsed="0"/>
-    <w:lsdException w:name="Medium Shading 2 Accent 1" w:semiHidden="0" w:uiPriority="64" w:unhideWhenUsed="0"/>
-    <w:lsdException w:name="Medium List 1 Accent 1" w:semiHidden="0" w:uiPriority="65" w:unhideWhenUsed="0"/>
-    <w:lsdException w:name="Revision" w:unhideWhenUsed="0"/>
-    <w:lsdException w:name="List Paragraph" w:semiHidden="0" w:uiPriority="34" w:unhideWhenUsed="0" w:qFormat="1"/>
-    <w:lsdException w:name="Quote" w:semiHidden="0" w:uiPriority="29" w:unhideWhenUsed="0" w:qFormat="1"/>
-    <w:lsdException w:name="Intense Quote" w:semiHidden="0" w:uiPriority="30" w:unhideWhenUsed="0" w:qFormat="1"/>
-    <w:lsdException w:name="Medium List 2 Accent 1" w:semiHidden="0" w:uiPriority="66" w:unhideWhenUsed="0"/>
-    <w:lsdException w:name="Medium Grid 1 Accent 1" w:semiHidden="0" w:uiPriority="67" w:unhideWhenUsed="0"/>
-    <w:lsdException w:name="Medium Grid 2 Accent 1" w:semiHidden="0" w:uiPriority="68" w:unhideWhenUsed="0"/>
-    <w:lsdException w:name="Medium Grid 3 Accent 1" w:semiHidden="0" w:uiPriority="69" w:unhideWhenUsed="0"/>
-    <w:lsdException w:name="Dark List Accent 1" w:semiHidden="0" w:uiPriority="70" w:unhideWhenUsed="0"/>
-    <w:lsdException w:name="Colorful Shading Accent 1" w:semiHidden="0" w:uiPriority="71" w:unhideWhenUsed="0"/>
-    <w:lsdException w:name="Colorful List Accent 1" w:semiHidden="0" w:uiPriority="72" w:unhideWhenUsed="0"/>
-    <w:lsdException w:name="Colorful Grid Accent 1" w:semiHidden="0" w:uiPriority="73" w:unhideWhenUsed="0"/>
-    <w:lsdException w:name="Light Shading Accent 2" w:semiHidden="0" w:uiPriority="60" w:unhideWhenUsed="0"/>
-    <w:lsdException w:name="Light List Accent 2" w:semiHidden="0" w:uiPriority="61" w:unhideWhenUsed="0"/>
-    <w:lsdException w:name="Light Grid Accent 2" w:semiHidden="0" w:uiPriority="62" w:unhideWhenUsed="0"/>
-    <w:lsdException w:name="Medium Shading 1 Accent 2" w:semiHidden="0" w:uiPriority="63" w:unhideWhenUsed="0"/>
-    <w:lsdException w:name="Medium Shading 2 Accent 2" w:semiHidden="0" w:uiPriority="64" w:unhideWhenUsed="0"/>
-    <w:lsdException w:name="Medium List 1 Accent 2" w:semiHidden="0" w:uiPriority="65" w:unhideWhenUsed="0"/>
-    <w:lsdException w:name="Medium List 2 Accent 2" w:semiHidden="0" w:uiPriority="66" w:unhideWhenUsed="0"/>
-    <w:lsdException w:name="Medium Grid 1 Accent 2" w:semiHidden="0" w:uiPriority="67" w:unhideWhenUsed="0"/>
-    <w:lsdException w:name="Medium Grid 2 Accent 2" w:semiHidden="0" w:uiPriority="68" w:unhideWhenUsed="0"/>
-    <w:lsdException w:name="Medium Grid 3 Accent 2" w:semiHidden="0" w:uiPriority="69" w:unhideWhenUsed="0"/>
-    <w:lsdException w:name="Dark List Accent 2" w:semiHidden="0" w:uiPriority="70" w:unhideWhenUsed="0"/>
-    <w:lsdException w:name="Colorful Shading Accent 2" w:semiHidden="0" w:uiPriority="71" w:unhideWhenUsed="0"/>
-    <w:lsdException w:name="Colorful List Accent 2" w:semiHidden="0" w:uiPriority="72" w:unhideWhenUsed="0"/>
-    <w:lsdException w:name="Colorful Grid Accent 2" w:semiHidden="0" w:uiPriority="73" w:unhideWhenUsed="0"/>
-    <w:lsdException w:name="Light Shading Accent 3" w:semiHidden="0" w:uiPriority="60" w:unhideWhenUsed="0"/>
-    <w:lsdException w:name="Light List Accent 3" w:semiHidden="0" w:uiPriority="61" w:unhideWhenUsed="0"/>
-    <w:lsdException w:name="Light Grid Accent 3" w:semiHidden="0" w:uiPriority="62" w:unhideWhenUsed="0"/>
-    <w:lsdException w:name="Medium Shading 1 Accent 3" w:semiHidden="0" w:uiPriority="63" w:unhideWhenUsed="0"/>
-    <w:lsdException w:name="Medium Shading 2 Accent 3" w:semiHidden="0" w:uiPriority="64" w:unhideWhenUsed="0"/>
-    <w:lsdException w:name="Medium List 1 Accent 3" w:semiHidden="0" w:uiPriority="65" w:unhideWhenUsed="0"/>
-    <w:lsdException w:name="Medium List 2 Accent 3" w:semiHidden="0" w:uiPriority="66" w:unhideWhenUsed="0"/>
-    <w:lsdException w:name="Medium Grid 1 Accent 3" w:semiHidden="0" w:uiPriority="67" w:unhideWhenUsed="0"/>
-    <w:lsdException w:name="Medium Grid 2 Accent 3" w:semiHidden="0" w:uiPriority="68" w:unhideWhenUsed="0"/>
-    <w:lsdException w:name="Medium Grid 3 Accent 3" w:semiHidden="0" w:uiPriority="69" w:unhideWhenUsed="0"/>
-    <w:lsdException w:name="Dark List Accent 3" w:semiHidden="0" w:uiPriority="70" w:unhideWhenUsed="0"/>
-    <w:lsdException w:name="Colorful Shading Accent 3" w:semiHidden="0" w:uiPriority="71" w:unhideWhenUsed="0"/>
-    <w:lsdException w:name="Colorful List Accent 3" w:semiHidden="0" w:uiPriority="72" w:unhideWhenUsed="0"/>
-    <w:lsdException w:name="Colorful Grid Accent 3" w:semiHidden="0" w:uiPriority="73" w:unhideWhenUsed="0"/>
-    <w:lsdException w:name="Light Shading Accent 4" w:semiHidden="0" w:uiPriority="60" w:unhideWhenUsed="0"/>
-    <w:lsdException w:name="Light List Accent 4" w:semiHidden="0" w:uiPriority="61" w:unhideWhenUsed="0"/>
-    <w:lsdException w:name="Light Grid Accent 4" w:semiHidden="0" w:uiPriority="62" w:unhideWhenUsed="0"/>
-    <w:lsdException w:name="Medium Shading 1 Accent 4" w:semiHidden="0" w:uiPriority="63" w:unhideWhenUsed="0"/>
-    <w:lsdException w:name="Medium Shading 2 Accent 4" w:semiHidden="0" w:uiPriority="64" w:unhideWhenUsed="0"/>
-    <w:lsdException w:name="Medium List 1 Accent 4" w:semiHidden="0" w:uiPriority="65" w:unhideWhenUsed="0"/>
-    <w:lsdException w:name="Medium List 2 Accent 4" w:semiHidden="0" w:uiPriority="66" w:unhideWhenUsed="0"/>
-    <w:lsdException w:name="Medium Grid 1 Accent 4" w:semiHidden="0" w:uiPriority="67" w:unhideWhenUsed="0"/>
-    <w:lsdException w:name="Medium Grid 2 Accent 4" w:semiHidden="0" w:uiPriority="68" w:unhideWhenUsed="0"/>
-    <w:lsdException w:name="Medium Grid 3 Accent 4" w:semiHidden="0" w:uiPriority="69" w:unhideWhenUsed="0"/>
-    <w:lsdException w:name="Dark List Accent 4" w:semiHidden="0" w:uiPriority="70" w:unhideWhenUsed="0"/>
-    <w:lsdException w:name="Colorful Shading Accent 4" w:semiHidden="0" w:uiPriority="71" w:unhideWhenUsed="0"/>
-    <w:lsdException w:name="Colorful List Accent 4" w:semiHidden="0" w:uiPriority="72" w:unhideWhenUsed="0"/>
-    <w:lsdException w:name="Colorful Grid Accent 4" w:semiHidden="0" w:uiPriority="73" w:unhideWhenUsed="0"/>
-    <w:lsdException w:name="Light Shading Accent 5" w:semiHidden="0" w:uiPriority="60" w:unhideWhenUsed="0"/>
-    <w:lsdException w:name="Light List Accent 5" w:semiHidden="0" w:uiPriority="61" w:unhideWhenUsed="0"/>
-    <w:lsdException w:name="Light Grid Accent 5" w:semiHidden="0" w:uiPriority="62" w:unhideWhenUsed="0"/>
-    <w:lsdException w:name="Medium Shading 1 Accent 5" w:semiHidden="0" w:uiPriority="63" w:unhideWhenUsed="0"/>
-    <w:lsdException w:name="Medium Shading 2 Accent 5" w:semiHidden="0" w:uiPriority="64" w:unhideWhenUsed="0"/>
-    <w:lsdException w:name="Medium List 1 Accent 5" w:semiHidden="0" w:uiPriority="65" w:unhideWhenUsed="0"/>
-    <w:lsdException w:name="Medium List 2 Accent 5" w:semiHidden="0" w:uiPriority="66" w:unhideWhenUsed="0"/>
-    <w:lsdException w:name="Medium Grid 1 Accent 5" w:semiHidden="0" w:uiPriority="67" w:unhideWhenUsed="0"/>
-    <w:lsdException w:name="Medium Grid 2 Accent 5" w:semiHidden="0" w:uiPriority="68" w:unhideWhenUsed="0"/>
-    <w:lsdException w:name="Medium Grid 3 Accent 5" w:semiHidden="0" w:uiPriority="69" w:unhideWhenUsed="0"/>
-    <w:lsdException w:name="Dark List Accent 5" w:semiHidden="0" w:uiPriority="70" w:unhideWhenUsed="0"/>
-    <w:lsdException w:name="Colorful Shading Accent 5" w:semiHidden="0" w:uiPriority="71" w:unhideWhenUsed="0"/>
-    <w:lsdException w:name="Colorful List Accent 5" w:semiHidden="0" w:uiPriority="72" w:unhideWhenUsed="0"/>
-    <w:lsdException w:name="Colorful Grid Accent 5" w:semiHidden="0" w:uiPriority="73" w:unhideWhenUsed="0"/>
-    <w:lsdException w:name="Light Shading Accent 6" w:semiHidden="0" w:uiPriority="60" w:unhideWhenUsed="0"/>
-    <w:lsdException w:name="Light List Accent 6" w:semiHidden="0" w:uiPriority="61" w:unhideWhenUsed="0"/>
-    <w:lsdException w:name="Light Grid Accent 6" w:semiHidden="0" w:uiPriority="62" w:unhideWhenUsed="0"/>
-    <w:lsdException w:name="Medium Shading 1 Accent 6" w:semiHidden="0" w:uiPriority="63" w:unhideWhenUsed="0"/>
-    <w:lsdException w:name="Medium Shading 2 Accent 6" w:semiHidden="0" w:uiPriority="64" w:unhideWhenUsed="0"/>
-    <w:lsdException w:name="Medium List 1 Accent 6" w:semiHidden="0" w:uiPriority="65" w:unhideWhenUsed="0"/>
-    <w:lsdException w:name="Medium List 2 Accent 6" w:semiHidden="0" w:uiPriority="66" w:unhideWhenUsed="0"/>
-    <w:lsdException w:name="Medium Grid 1 Accent 6" w:semiHidden="0" w:uiPriority="67" w:unhideWhenUsed="0"/>
-    <w:lsdException w:name="Medium Grid 2 Accent 6" w:semiHidden="0" w:uiPriority="68" w:unhideWhenUsed="0"/>
-    <w:lsdException w:name="Medium Grid 3 Accent 6" w:semiHidden="0" w:uiPriority="69" w:unhideWhenUsed="0"/>
-    <w:lsdException w:name="Dark List Accent 6" w:semiHidden="0" w:uiPriority="70" w:unhideWhenUsed="0"/>
-    <w:lsdException w:name="Colorful Shading Accent 6" w:semiHidden="0" w:uiPriority="71" w:unhideWhenUsed="0"/>
-    <w:lsdException w:name="Colorful List Accent 6" w:semiHidden="0" w:uiPriority="72" w:unhideWhenUsed="0"/>
-    <w:lsdException w:name="Colorful Grid Accent 6" w:semiHidden="0" w:uiPriority="73" w:unhideWhenUsed="0"/>
-    <w:lsdException w:name="Subtle Emphasis" w:semiHidden="0" w:uiPriority="19" w:unhideWhenUsed="0" w:qFormat="1"/>
-    <w:lsdException w:name="Intense Emphasis" w:semiHidden="0" w:uiPriority="21" w:unhideWhenUsed="0" w:qFormat="1"/>
-    <w:lsdException w:name="Subtle Reference" w:semiHidden="0" w:uiPriority="31" w:unhideWhenUsed="0" w:qFormat="1"/>
-    <w:lsdException w:name="Intense Reference" w:semiHidden="0" w:uiPriority="32" w:unhideWhenUsed="0" w:qFormat="1"/>
-    <w:lsdException w:name="Book Title" w:semiHidden="0" w:uiPriority="33" w:unhideWhenUsed="0" w:qFormat="1"/>
-    <w:lsdException w:name="Bibliography" w:uiPriority="37"/>
-    <w:lsdException w:name="TOC Heading" w:uiPriority="39" w:qFormat="1"/>
+  <w:latentStyles w:defLockedState="0" w:defUIPriority="99" w:defSemiHidden="0" w:defUnhideWhenUsed="0" w:defQFormat="0" w:count="376">
+    <w:lsdException w:name="Normal" w:uiPriority="0" w:qFormat="1"/>
+    <w:lsdException w:name="heading 1" w:uiPriority="9" w:qFormat="1"/>
+    <w:lsdException w:name="heading 2" w:semiHidden="1" w:uiPriority="9" w:unhideWhenUsed="1" w:qFormat="1"/>
+    <w:lsdException w:name="heading 3" w:semiHidden="1" w:uiPriority="9" w:unhideWhenUsed="1" w:qFormat="1"/>
+    <w:lsdException w:name="heading 4" w:semiHidden="1" w:uiPriority="9" w:unhideWhenUsed="1" w:qFormat="1"/>
+    <w:lsdException w:name="heading 5" w:semiHidden="1" w:uiPriority="9" w:unhideWhenUsed="1" w:qFormat="1"/>
+    <w:lsdException w:name="heading 6" w:semiHidden="1" w:uiPriority="9" w:unhideWhenUsed="1" w:qFormat="1"/>
+    <w:lsdException w:name="heading 7" w:semiHidden="1" w:uiPriority="9" w:unhideWhenUsed="1" w:qFormat="1"/>
+    <w:lsdException w:name="heading 8" w:semiHidden="1" w:uiPriority="9" w:unhideWhenUsed="1" w:qFormat="1"/>
+    <w:lsdException w:name="heading 9" w:semiHidden="1" w:uiPriority="9" w:unhideWhenUsed="1" w:qFormat="1"/>
+    <w:lsdException w:name="index 1" w:semiHidden="1" w:unhideWhenUsed="1"/>
+    <w:lsdException w:name="index 2" w:semiHidden="1" w:unhideWhenUsed="1"/>
+    <w:lsdException w:name="index 3" w:semiHidden="1" w:unhideWhenUsed="1"/>
+    <w:lsdException w:name="index 4" w:semiHidden="1" w:unhideWhenUsed="1"/>
+    <w:lsdException w:name="index 5" w:semiHidden="1" w:unhideWhenUsed="1"/>
+    <w:lsdException w:name="index 6" w:semiHidden="1" w:unhideWhenUsed="1"/>
+    <w:lsdException w:name="index 7" w:semiHidden="1" w:unhideWhenUsed="1"/>
+    <w:lsdException w:name="index 8" w:semiHidden="1" w:unhideWhenUsed="1"/>
+    <w:lsdException w:name="index 9" w:semiHidden="1" w:unhideWhenUsed="1"/>
+    <w:lsdException w:name="toc 1" w:semiHidden="1" w:uiPriority="39" w:unhideWhenUsed="1"/>
+    <w:lsdException w:name="toc 2" w:semiHidden="1" w:uiPriority="39" w:unhideWhenUsed="1"/>
+    <w:lsdException w:name="toc 3" w:semiHidden="1" w:uiPriority="39" w:unhideWhenUsed="1"/>
+    <w:lsdException w:name="toc 4" w:semiHidden="1" w:uiPriority="39" w:unhideWhenUsed="1"/>
+    <w:lsdException w:name="toc 5" w:semiHidden="1" w:uiPriority="39" w:unhideWhenUsed="1"/>
+    <w:lsdException w:name="toc 6" w:semiHidden="1" w:uiPriority="39" w:unhideWhenUsed="1"/>
+    <w:lsdException w:name="toc 7" w:semiHidden="1" w:uiPriority="39" w:unhideWhenUsed="1"/>
+    <w:lsdException w:name="toc 8" w:semiHidden="1" w:uiPriority="39" w:unhideWhenUsed="1"/>
+    <w:lsdException w:name="toc 9" w:semiHidden="1" w:uiPriority="39" w:unhideWhenUsed="1"/>
+    <w:lsdException w:name="Normal Indent" w:semiHidden="1" w:unhideWhenUsed="1"/>
+    <w:lsdException w:name="footnote text" w:semiHidden="1" w:unhideWhenUsed="1"/>
+    <w:lsdException w:name="annotation text" w:semiHidden="1" w:unhideWhenUsed="1"/>
+    <w:lsdException w:name="header" w:semiHidden="1" w:unhideWhenUsed="1"/>
+    <w:lsdException w:name="footer" w:semiHidden="1" w:unhideWhenUsed="1"/>
+    <w:lsdException w:name="index heading" w:semiHidden="1" w:unhideWhenUsed="1"/>
+    <w:lsdException w:name="caption" w:semiHidden="1" w:uiPriority="35" w:unhideWhenUsed="1" w:qFormat="1"/>
+    <w:lsdException w:name="table of figures" w:semiHidden="1" w:unhideWhenUsed="1"/>
+    <w:lsdException w:name="envelope address" w:semiHidden="1" w:unhideWhenUsed="1"/>
+    <w:lsdException w:name="envelope return" w:semiHidden="1" w:unhideWhenUsed="1"/>
+    <w:lsdException w:name="footnote reference" w:semiHidden="1" w:unhideWhenUsed="1"/>
+    <w:lsdException w:name="annotation reference" w:semiHidden="1" w:unhideWhenUsed="1"/>
+    <w:lsdException w:name="line number" w:semiHidden="1" w:unhideWhenUsed="1"/>
+    <w:lsdException w:name="page number" w:semiHidden="1" w:unhideWhenUsed="1"/>
+    <w:lsdException w:name="endnote reference" w:semiHidden="1" w:unhideWhenUsed="1"/>
+    <w:lsdException w:name="endnote text" w:semiHidden="1" w:unhideWhenUsed="1"/>
+    <w:lsdException w:name="table of authorities" w:semiHidden="1" w:unhideWhenUsed="1"/>
+    <w:lsdException w:name="macro" w:semiHidden="1" w:unhideWhenUsed="1"/>
+    <w:lsdException w:name="toa heading" w:semiHidden="1" w:unhideWhenUsed="1"/>
+    <w:lsdException w:name="List" w:semiHidden="1" w:unhideWhenUsed="1"/>
+    <w:lsdException w:name="List Bullet" w:semiHidden="1" w:unhideWhenUsed="1"/>
+    <w:lsdException w:name="List Number" w:semiHidden="1" w:unhideWhenUsed="1"/>
+    <w:lsdException w:name="List 2" w:semiHidden="1" w:unhideWhenUsed="1"/>
+    <w:lsdException w:name="List 3" w:semiHidden="1" w:unhideWhenUsed="1"/>
+    <w:lsdException w:name="List 4" w:semiHidden="1" w:unhideWhenUsed="1"/>
+    <w:lsdException w:name="List 5" w:semiHidden="1" w:unhideWhenUsed="1"/>
+    <w:lsdException w:name="List Bullet 2" w:semiHidden="1" w:unhideWhenUsed="1"/>
+    <w:lsdException w:name="List Bullet 3" w:semiHidden="1" w:unhideWhenUsed="1"/>
+    <w:lsdException w:name="List Bullet 4" w:semiHidden="1" w:unhideWhenUsed="1"/>
+    <w:lsdException w:name="List Bullet 5" w:semiHidden="1" w:unhideWhenUsed="1"/>
+    <w:lsdException w:name="List Number 2" w:semiHidden="1" w:unhideWhenUsed="1"/>
+    <w:lsdException w:name="List Number 3" w:semiHidden="1" w:unhideWhenUsed="1"/>
+    <w:lsdException w:name="List Number 4" w:semiHidden="1" w:unhideWhenUsed="1"/>
+    <w:lsdException w:name="List Number 5" w:semiHidden="1" w:unhideWhenUsed="1"/>
+    <w:lsdException w:name="Title" w:uiPriority="10" w:qFormat="1"/>
+    <w:lsdException w:name="Closing" w:semiHidden="1" w:unhideWhenUsed="1"/>
+    <w:lsdException w:name="Signature" w:semiHidden="1" w:unhideWhenUsed="1"/>
+    <w:lsdException w:name="Default Paragraph Font" w:semiHidden="1" w:uiPriority="1" w:unhideWhenUsed="1"/>
+    <w:lsdException w:name="Body Text" w:semiHidden="1" w:unhideWhenUsed="1"/>
+    <w:lsdException w:name="Body Text Indent" w:semiHidden="1" w:unhideWhenUsed="1"/>
+    <w:lsdException w:name="List Continue" w:semiHidden="1" w:unhideWhenUsed="1"/>
+    <w:lsdException w:name="List Continue 2" w:semiHidden="1" w:unhideWhenUsed="1"/>
+    <w:lsdException w:name="List Continue 3" w:semiHidden="1" w:unhideWhenUsed="1"/>
+    <w:lsdException w:name="List Continue 4" w:semiHidden="1" w:unhideWhenUsed="1"/>
+    <w:lsdException w:name="List Continue 5" w:semiHidden="1" w:unhideWhenUsed="1"/>
+    <w:lsdException w:name="Message Header" w:semiHidden="1" w:unhideWhenUsed="1"/>
+    <w:lsdException w:name="Subtitle" w:uiPriority="11" w:qFormat="1"/>
+    <w:lsdException w:name="Salutation" w:semiHidden="1" w:unhideWhenUsed="1"/>
+    <w:lsdException w:name="Date" w:semiHidden="1" w:unhideWhenUsed="1"/>
+    <w:lsdException w:name="Body Text First Indent" w:semiHidden="1" w:unhideWhenUsed="1"/>
+    <w:lsdException w:name="Body Text First Indent 2" w:semiHidden="1" w:unhideWhenUsed="1"/>
+    <w:lsdException w:name="Note Heading" w:semiHidden="1" w:unhideWhenUsed="1"/>
+    <w:lsdException w:name="Body Text 2" w:semiHidden="1" w:unhideWhenUsed="1"/>
+    <w:lsdException w:name="Body Text 3" w:semiHidden="1" w:unhideWhenUsed="1"/>
+    <w:lsdException w:name="Body Text Indent 2" w:semiHidden="1" w:unhideWhenUsed="1"/>
+    <w:lsdException w:name="Body Text Indent 3" w:semiHidden="1" w:unhideWhenUsed="1"/>
+    <w:lsdException w:name="Block Text" w:semiHidden="1" w:unhideWhenUsed="1"/>
+    <w:lsdException w:name="Hyperlink" w:semiHidden="1" w:unhideWhenUsed="1"/>
+    <w:lsdException w:name="FollowedHyperlink" w:semiHidden="1" w:unhideWhenUsed="1"/>
+    <w:lsdException w:name="Strong" w:uiPriority="22" w:qFormat="1"/>
+    <w:lsdException w:name="Emphasis" w:uiPriority="20" w:qFormat="1"/>
+    <w:lsdException w:name="Document Map" w:semiHidden="1" w:unhideWhenUsed="1"/>
+    <w:lsdException w:name="Plain Text" w:semiHidden="1" w:unhideWhenUsed="1"/>
+    <w:lsdException w:name="E-mail Signature" w:semiHidden="1" w:unhideWhenUsed="1"/>
+    <w:lsdException w:name="HTML Top of Form" w:semiHidden="1" w:unhideWhenUsed="1"/>
+    <w:lsdException w:name="HTML Bottom of Form" w:semiHidden="1" w:unhideWhenUsed="1"/>
+    <w:lsdException w:name="Normal (Web)" w:semiHidden="1" w:unhideWhenUsed="1"/>
+    <w:lsdException w:name="HTML Acronym" w:semiHidden="1" w:unhideWhenUsed="1"/>
+    <w:lsdException w:name="HTML Address" w:semiHidden="1" w:unhideWhenUsed="1"/>
+    <w:lsdException w:name="HTML Cite" w:semiHidden="1" w:unhideWhenUsed="1"/>
+    <w:lsdException w:name="HTML Code" w:semiHidden="1" w:unhideWhenUsed="1"/>
+    <w:lsdException w:name="HTML Definition" w:semiHidden="1" w:unhideWhenUsed="1"/>
+    <w:lsdException w:name="HTML Keyboard" w:semiHidden="1" w:unhideWhenUsed="1"/>
+    <w:lsdException w:name="HTML Preformatted" w:semiHidden="1" w:unhideWhenUsed="1"/>
+    <w:lsdException w:name="HTML Sample" w:semiHidden="1" w:unhideWhenUsed="1"/>
+    <w:lsdException w:name="HTML Typewriter" w:semiHidden="1" w:unhideWhenUsed="1"/>
+    <w:lsdException w:name="HTML Variable" w:semiHidden="1" w:unhideWhenUsed="1"/>
+    <w:lsdException w:name="Normal Table" w:semiHidden="1" w:unhideWhenUsed="1"/>
+    <w:lsdException w:name="annotation subject" w:semiHidden="1" w:unhideWhenUsed="1"/>
+    <w:lsdException w:name="No List" w:semiHidden="1" w:unhideWhenUsed="1"/>
+    <w:lsdException w:name="Outline List 1" w:semiHidden="1" w:unhideWhenUsed="1"/>
+    <w:lsdException w:name="Outline List 2" w:semiHidden="1" w:unhideWhenUsed="1"/>
+    <w:lsdException w:name="Outline List 3" w:semiHidden="1" w:unhideWhenUsed="1"/>
+    <w:lsdException w:name="Table Simple 1" w:semiHidden="1" w:unhideWhenUsed="1"/>
+    <w:lsdException w:name="Table Simple 2" w:semiHidden="1" w:unhideWhenUsed="1"/>
+    <w:lsdException w:name="Table Simple 3" w:semiHidden="1" w:unhideWhenUsed="1"/>
+    <w:lsdException w:name="Table Classic 1" w:semiHidden="1" w:unhideWhenUsed="1"/>
+    <w:lsdException w:name="Table Classic 2" w:semiHidden="1" w:unhideWhenUsed="1"/>
+    <w:lsdException w:name="Table Classic 3" w:semiHidden="1" w:unhideWhenUsed="1"/>
+    <w:lsdException w:name="Table Classic 4" w:semiHidden="1" w:unhideWhenUsed="1"/>
+    <w:lsdException w:name="Table Colorful 1" w:semiHidden="1" w:unhideWhenUsed="1"/>
+    <w:lsdException w:name="Table Colorful 2" w:semiHidden="1" w:unhideWhenUsed="1"/>
+    <w:lsdException w:name="Table Colorful 3" w:semiHidden="1" w:unhideWhenUsed="1"/>
+    <w:lsdException w:name="Table Columns 1" w:semiHidden="1" w:unhideWhenUsed="1"/>
+    <w:lsdException w:name="Table Columns 2" w:semiHidden="1" w:unhideWhenUsed="1"/>
+    <w:lsdException w:name="Table Columns 3" w:semiHidden="1" w:unhideWhenUsed="1"/>
+    <w:lsdException w:name="Table Columns 4" w:semiHidden="1" w:unhideWhenUsed="1"/>
+    <w:lsdException w:name="Table Columns 5" w:semiHidden="1" w:unhideWhenUsed="1"/>
+    <w:lsdException w:name="Table Grid 1" w:semiHidden="1" w:unhideWhenUsed="1"/>
+    <w:lsdException w:name="Table Grid 2" w:semiHidden="1" w:unhideWhenUsed="1"/>
+    <w:lsdException w:name="Table Grid 3" w:semiHidden="1" w:unhideWhenUsed="1"/>
+    <w:lsdException w:name="Table Grid 4" w:semiHidden="1" w:unhideWhenUsed="1"/>
+    <w:lsdException w:name="Table Grid 5" w:semiHidden="1" w:unhideWhenUsed="1"/>
+    <w:lsdException w:name="Table Grid 6" w:semiHidden="1" w:unhideWhenUsed="1"/>
+    <w:lsdException w:name="Table Grid 7" w:semiHidden="1" w:unhideWhenUsed="1"/>
+    <w:lsdException w:name="Table Grid 8" w:semiHidden="1" w:unhideWhenUsed="1"/>
+    <w:lsdException w:name="Table List 1" w:semiHidden="1" w:unhideWhenUsed="1"/>
+    <w:lsdException w:name="Table List 2" w:semiHidden="1" w:unhideWhenUsed="1"/>
+    <w:lsdException w:name="Table List 3" w:semiHidden="1" w:unhideWhenUsed="1"/>
+    <w:lsdException w:name="Table List 4" w:semiHidden="1" w:unhideWhenUsed="1"/>
+    <w:lsdException w:name="Table List 5" w:semiHidden="1" w:unhideWhenUsed="1"/>
+    <w:lsdException w:name="Table List 6" w:semiHidden="1" w:unhideWhenUsed="1"/>
+    <w:lsdException w:name="Table List 7" w:semiHidden="1" w:unhideWhenUsed="1"/>
+    <w:lsdException w:name="Table List 8" w:semiHidden="1" w:unhideWhenUsed="1"/>
+    <w:lsdException w:name="Table 3D effects 1" w:semiHidden="1" w:unhideWhenUsed="1"/>
+    <w:lsdException w:name="Table 3D effects 2" w:semiHidden="1" w:unhideWhenUsed="1"/>
+    <w:lsdException w:name="Table 3D effects 3" w:semiHidden="1" w:unhideWhenUsed="1"/>
+    <w:lsdException w:name="Table Contemporary" w:semiHidden="1" w:unhideWhenUsed="1"/>
+    <w:lsdException w:name="Table Elegant" w:semiHidden="1" w:unhideWhenUsed="1"/>
+    <w:lsdException w:name="Table Professional" w:semiHidden="1" w:unhideWhenUsed="1"/>
+    <w:lsdException w:name="Table Subtle 1" w:semiHidden="1" w:unhideWhenUsed="1"/>
+    <w:lsdException w:name="Table Subtle 2" w:semiHidden="1" w:unhideWhenUsed="1"/>
+    <w:lsdException w:name="Table Web 1" w:semiHidden="1" w:unhideWhenUsed="1"/>
+    <w:lsdException w:name="Table Web 2" w:semiHidden="1" w:unhideWhenUsed="1"/>
+    <w:lsdException w:name="Table Web 3" w:semiHidden="1" w:unhideWhenUsed="1"/>
+    <w:lsdException w:name="Balloon Text" w:semiHidden="1" w:unhideWhenUsed="1"/>
+    <w:lsdException w:name="Table Grid" w:semiHidden="1" w:uiPriority="59" w:unhideWhenUsed="1"/>
+    <w:lsdException w:name="Table Theme" w:semiHidden="1" w:unhideWhenUsed="1"/>
+    <w:lsdException w:name="Placeholder Text" w:semiHidden="1"/>
+    <w:lsdException w:name="No Spacing" w:uiPriority="1" w:qFormat="1"/>
+    <w:lsdException w:name="Light Shading" w:uiPriority="60"/>
+    <w:lsdException w:name="Light List" w:uiPriority="61"/>
+    <w:lsdException w:name="Light Grid" w:uiPriority="62"/>
+    <w:lsdException w:name="Medium Shading 1" w:uiPriority="63"/>
+    <w:lsdException w:name="Medium Shading 2" w:uiPriority="64"/>
+    <w:lsdException w:name="Medium List 1" w:uiPriority="65"/>
+    <w:lsdException w:name="Medium List 2" w:uiPriority="66"/>
+    <w:lsdException w:name="Medium Grid 1" w:uiPriority="67"/>
+    <w:lsdException w:name="Medium Grid 2" w:uiPriority="68"/>
+    <w:lsdException w:name="Medium Grid 3" w:uiPriority="69"/>
+    <w:lsdException w:name="Dark List" w:uiPriority="70"/>
+    <w:lsdException w:name="Colorful Shading" w:uiPriority="71"/>
+    <w:lsdException w:name="Colorful List" w:uiPriority="72"/>
+    <w:lsdException w:name="Colorful Grid" w:uiPriority="73"/>
+    <w:lsdException w:name="Light Shading Accent 1" w:uiPriority="60"/>
+    <w:lsdException w:name="Light List Accent 1" w:uiPriority="61"/>
+    <w:lsdException w:name="Light Grid Accent 1" w:uiPriority="62"/>
+    <w:lsdException w:name="Medium Shading 1 Accent 1" w:uiPriority="63"/>
+    <w:lsdException w:name="Medium Shading 2 Accent 1" w:uiPriority="64"/>
+    <w:lsdException w:name="Medium List 1 Accent 1" w:uiPriority="65"/>
+    <w:lsdException w:name="Revision" w:semiHidden="1"/>
+    <w:lsdException w:name="List Paragraph" w:uiPriority="34" w:qFormat="1"/>
+    <w:lsdException w:name="Quote" w:uiPriority="29" w:qFormat="1"/>
+    <w:lsdException w:name="Intense Quote" w:uiPriority="30" w:qFormat="1"/>
+    <w:lsdException w:name="Medium List 2 Accent 1" w:uiPriority="66"/>
+    <w:lsdException w:name="Medium Grid 1 Accent 1" w:uiPriority="67"/>
+    <w:lsdException w:name="Medium Grid 2 Accent 1" w:uiPriority="68"/>
+    <w:lsdException w:name="Medium Grid 3 Accent 1" w:uiPriority="69"/>
+    <w:lsdException w:name="Dark List Accent 1" w:uiPriority="70"/>
+    <w:lsdException w:name="Colorful Shading Accent 1" w:uiPriority="71"/>
+    <w:lsdException w:name="Colorful List Accent 1" w:uiPriority="72"/>
+    <w:lsdException w:name="Colorful Grid Accent 1" w:uiPriority="73"/>
+    <w:lsdException w:name="Light Shading Accent 2" w:uiPriority="60"/>
+    <w:lsdException w:name="Light List Accent 2" w:uiPriority="61"/>
+    <w:lsdException w:name="Light Grid Accent 2" w:uiPriority="62"/>
+    <w:lsdException w:name="Medium Shading 1 Accent 2" w:uiPriority="63"/>
+    <w:lsdException w:name="Medium Shading 2 Accent 2" w:uiPriority="64"/>
+    <w:lsdException w:name="Medium List 1 Accent 2" w:uiPriority="65"/>
+    <w:lsdException w:name="Medium List 2 Accent 2" w:uiPriority="66"/>
+    <w:lsdException w:name="Medium Grid 1 Accent 2" w:uiPriority="67"/>
+    <w:lsdException w:name="Medium Grid 2 Accent 2" w:uiPriority="68"/>
+    <w:lsdException w:name="Medium Grid 3 Accent 2" w:uiPriority="69"/>
+    <w:lsdException w:name="Dark List Accent 2" w:uiPriority="70"/>
+    <w:lsdException w:name="Colorful Shading Accent 2" w:uiPriority="71"/>
+    <w:lsdException w:name="Colorful List Accent 2" w:uiPriority="72"/>
+    <w:lsdException w:name="Colorful Grid Accent 2" w:uiPriority="73"/>
+    <w:lsdException w:name="Light Shading Accent 3" w:uiPriority="60"/>
+    <w:lsdException w:name="Light List Accent 3" w:uiPriority="61"/>
+    <w:lsdException w:name="Light Grid Accent 3" w:uiPriority="62"/>
+    <w:lsdException w:name="Medium Shading 1 Accent 3" w:uiPriority="63"/>
+    <w:lsdException w:name="Medium Shading 2 Accent 3" w:uiPriority="64"/>
+    <w:lsdException w:name="Medium List 1 Accent 3" w:uiPriority="65"/>
+    <w:lsdException w:name="Medium List 2 Accent 3" w:uiPriority="66"/>
+    <w:lsdException w:name="Medium Grid 1 Accent 3" w:uiPriority="67"/>
+    <w:lsdException w:name="Medium Grid 2 Accent 3" w:uiPriority="68"/>
+    <w:lsdException w:name="Medium Grid 3 Accent 3" w:uiPriority="69"/>
+    <w:lsdException w:name="Dark List Accent 3" w:uiPriority="70"/>
+    <w:lsdException w:name="Colorful Shading Accent 3" w:uiPriority="71"/>
+    <w:lsdException w:name="Colorful List Accent 3" w:uiPriority="72"/>
+    <w:lsdException w:name="Colorful Grid Accent 3" w:uiPriority="73"/>
+    <w:lsdException w:name="Light Shading Accent 4" w:uiPriority="60"/>
+    <w:lsdException w:name="Light List Accent 4" w:uiPriority="61"/>
+    <w:lsdException w:name="Light Grid Accent 4" w:uiPriority="62"/>
+    <w:lsdException w:name="Medium Shading 1 Accent 4" w:uiPriority="63"/>
+    <w:lsdException w:name="Medium Shading 2 Accent 4" w:uiPriority="64"/>
+    <w:lsdException w:name="Medium List 1 Accent 4" w:uiPriority="65"/>
+    <w:lsdException w:name="Medium List 2 Accent 4" w:uiPriority="66"/>
+    <w:lsdException w:name="Medium Grid 1 Accent 4" w:uiPriority="67"/>
+    <w:lsdException w:name="Medium Grid 2 Accent 4" w:uiPriority="68"/>
+    <w:lsdException w:name="Medium Grid 3 Accent 4" w:uiPriority="69"/>
+    <w:lsdException w:name="Dark List Accent 4" w:uiPriority="70"/>
+    <w:lsdException w:name="Colorful Shading Accent 4" w:uiPriority="71"/>
+    <w:lsdException w:name="Colorful List Accent 4" w:uiPriority="72"/>
+    <w:lsdException w:name="Colorful Grid Accent 4" w:uiPriority="73"/>
+    <w:lsdException w:name="Light Shading Accent 5" w:uiPriority="60"/>
+    <w:lsdException w:name="Light List Accent 5" w:uiPriority="61"/>
+    <w:lsdException w:name="Light Grid Accent 5" w:uiPriority="62"/>
+    <w:lsdException w:name="Medium Shading 1 Accent 5" w:uiPriority="63"/>
+    <w:lsdException w:name="Medium Shading 2 Accent 5" w:uiPriority="64"/>
+    <w:lsdException w:name="Medium List 1 Accent 5" w:uiPriority="65"/>
+    <w:lsdException w:name="Medium List 2 Accent 5" w:uiPriority="66"/>
+    <w:lsdException w:name="Medium Grid 1 Accent 5" w:uiPriority="67"/>
+    <w:lsdException w:name="Medium Grid 2 Accent 5" w:uiPriority="68"/>
+    <w:lsdException w:name="Medium Grid 3 Accent 5" w:uiPriority="69"/>
+    <w:lsdException w:name="Dark List Accent 5" w:uiPriority="70"/>
+    <w:lsdException w:name="Colorful Shading Accent 5" w:uiPriority="71"/>
+    <w:lsdException w:name="Colorful List Accent 5" w:uiPriority="72"/>
+    <w:lsdException w:name="Colorful Grid Accent 5" w:uiPriority="73"/>
+    <w:lsdException w:name="Light Shading Accent 6" w:uiPriority="60"/>
+    <w:lsdException w:name="Light List Accent 6" w:uiPriority="61"/>
+    <w:lsdException w:name="Light Grid Accent 6" w:uiPriority="62"/>
+    <w:lsdException w:name="Medium Shading 1 Accent 6" w:uiPriority="63"/>
+    <w:lsdException w:name="Medium Shading 2 Accent 6" w:uiPriority="64"/>
+    <w:lsdException w:name="Medium List 1 Accent 6" w:uiPriority="65"/>
+    <w:lsdException w:name="Medium List 2 Accent 6" w:uiPriority="66"/>
+    <w:lsdException w:name="Medium Grid 1 Accent 6" w:uiPriority="67"/>
+    <w:lsdException w:name="Medium Grid 2 Accent 6" w:uiPriority="68"/>
+    <w:lsdException w:name="Medium Grid 3 Accent 6" w:uiPriority="69"/>
+    <w:lsdException w:name="Dark List Accent 6" w:uiPriority="70"/>
+    <w:lsdException w:name="Colorful Shading Accent 6" w:uiPriority="71"/>
+    <w:lsdException w:name="Colorful List Accent 6" w:uiPriority="72"/>
+    <w:lsdException w:name="Colorful Grid Accent 6" w:uiPriority="73"/>
+    <w:lsdException w:name="Subtle Emphasis" w:uiPriority="19" w:qFormat="1"/>
+    <w:lsdException w:name="Intense Emphasis" w:uiPriority="21" w:qFormat="1"/>
+    <w:lsdException w:name="Subtle Reference" w:uiPriority="31" w:qFormat="1"/>
+    <w:lsdException w:name="Intense Reference" w:uiPriority="32" w:qFormat="1"/>
+    <w:lsdException w:name="Book Title" w:uiPriority="33" w:qFormat="1"/>
+    <w:lsdException w:name="Bibliography" w:semiHidden="1" w:uiPriority="37" w:unhideWhenUsed="1"/>
+    <w:lsdException w:name="TOC Heading" w:semiHidden="1" w:uiPriority="39" w:unhideWhenUsed="1" w:qFormat="1"/>
+    <w:lsdException w:name="Plain Table 1" w:uiPriority="41"/>
+    <w:lsdException w:name="Plain Table 2" w:uiPriority="42"/>
+    <w:lsdException w:name="Plain Table 3" w:uiPriority="43"/>
+    <w:lsdException w:name="Plain Table 4" w:uiPriority="44"/>
+    <w:lsdException w:name="Plain Table 5" w:uiPriority="45"/>
+    <w:lsdException w:name="Grid Table Light" w:uiPriority="40"/>
+    <w:lsdException w:name="Grid Table 1 Light" w:uiPriority="46"/>
+    <w:lsdException w:name="Grid Table 2" w:uiPriority="47"/>
+    <w:lsdException w:name="Grid Table 3" w:uiPriority="48"/>
+    <w:lsdException w:name="Grid Table 4" w:uiPriority="49"/>
+    <w:lsdException w:name="Grid Table 5 Dark" w:uiPriority="50"/>
+    <w:lsdException w:name="Grid Table 6 Colorful" w:uiPriority="51"/>
+    <w:lsdException w:name="Grid Table 7 Colorful" w:uiPriority="52"/>
+    <w:lsdException w:name="Grid Table 1 Light Accent 1" w:uiPriority="46"/>
+    <w:lsdException w:name="Grid Table 2 Accent 1" w:uiPriority="47"/>
+    <w:lsdException w:name="Grid Table 3 Accent 1" w:uiPriority="48"/>
+    <w:lsdException w:name="Grid Table 4 Accent 1" w:uiPriority="49"/>
+    <w:lsdException w:name="Grid Table 5 Dark Accent 1" w:uiPriority="50"/>
+    <w:lsdException w:name="Grid Table 6 Colorful Accent 1" w:uiPriority="51"/>
+    <w:lsdException w:name="Grid Table 7 Colorful Accent 1" w:uiPriority="52"/>
+    <w:lsdException w:name="Grid Table 1 Light Accent 2" w:uiPriority="46"/>
+    <w:lsdException w:name="Grid Table 2 Accent 2" w:uiPriority="47"/>
+    <w:lsdException w:name="Grid Table 3 Accent 2" w:uiPriority="48"/>
+    <w:lsdException w:name="Grid Table 4 Accent 2" w:uiPriority="49"/>
+    <w:lsdException w:name="Grid Table 5 Dark Accent 2" w:uiPriority="50"/>
+    <w:lsdException w:name="Grid Table 6 Colorful Accent 2" w:uiPriority="51"/>
+    <w:lsdException w:name="Grid Table 7 Colorful Accent 2" w:uiPriority="52"/>
+    <w:lsdException w:name="Grid Table 1 Light Accent 3" w:uiPriority="46"/>
+    <w:lsdException w:name="Grid Table 2 Accent 3" w:uiPriority="47"/>
+    <w:lsdException w:name="Grid Table 3 Accent 3" w:uiPriority="48"/>
+    <w:lsdException w:name="Grid Table 4 Accent 3" w:uiPriority="49"/>
+    <w:lsdException w:name="Grid Table 5 Dark Accent 3" w:uiPriority="50"/>
+    <w:lsdException w:name="Grid Table 6 Colorful Accent 3" w:uiPriority="51"/>
+    <w:lsdException w:name="Grid Table 7 Colorful Accent 3" w:uiPriority="52"/>
+    <w:lsdException w:name="Grid Table 1 Light Accent 4" w:uiPriority="46"/>
+    <w:lsdException w:name="Grid Table 2 Accent 4" w:uiPriority="47"/>
+    <w:lsdException w:name="Grid Table 3 Accent 4" w:uiPriority="48"/>
+    <w:lsdException w:name="Grid Table 4 Accent 4" w:uiPriority="49"/>
+    <w:lsdException w:name="Grid Table 5 Dark Accent 4" w:uiPriority="50"/>
+    <w:lsdException w:name="Grid Table 6 Colorful Accent 4" w:uiPriority="51"/>
+    <w:lsdException w:name="Grid Table 7 Colorful Accent 4" w:uiPriority="52"/>
+    <w:lsdException w:name="Grid Table 1 Light Accent 5" w:uiPriority="46"/>
+    <w:lsdException w:name="Grid Table 2 Accent 5" w:uiPriority="47"/>
+    <w:lsdException w:name="Grid Table 3 Accent 5" w:uiPriority="48"/>
+    <w:lsdException w:name="Grid Table 4 Accent 5" w:uiPriority="49"/>
+    <w:lsdException w:name="Grid Table 5 Dark Accent 5" w:uiPriority="50"/>
+    <w:lsdException w:name="Grid Table 6 Colorful Accent 5" w:uiPriority="51"/>
+    <w:lsdException w:name="Grid Table 7 Colorful Accent 5" w:uiPriority="52"/>
+    <w:lsdException w:name="Grid Table 1 Light Accent 6" w:uiPriority="46"/>
+    <w:lsdException w:name="Grid Table 2 Accent 6" w:uiPriority="47"/>
+    <w:lsdException w:name="Grid Table 3 Accent 6" w:uiPriority="48"/>
+    <w:lsdException w:name="Grid Table 4 Accent 6" w:uiPriority="49"/>
+    <w:lsdException w:name="Grid Table 5 Dark Accent 6" w:uiPriority="50"/>
+    <w:lsdException w:name="Grid Table 6 Colorful Accent 6" w:uiPriority="51"/>
+    <w:lsdException w:name="Grid Table 7 Colorful Accent 6" w:uiPriority="52"/>
+    <w:lsdException w:name="List Table 1 Light" w:uiPriority="46"/>
+    <w:lsdException w:name="List Table 2" w:uiPriority="47"/>
+    <w:lsdException w:name="List Table 3" w:uiPriority="48"/>
+    <w:lsdException w:name="List Table 4" w:uiPriority="49"/>
+    <w:lsdException w:name="List Table 5 Dark" w:uiPriority="50"/>
+    <w:lsdException w:name="List Table 6 Colorful" w:uiPriority="51"/>
+    <w:lsdException w:name="List Table 7 Colorful" w:uiPriority="52"/>
+    <w:lsdException w:name="List Table 1 Light Accent 1" w:uiPriority="46"/>
+    <w:lsdException w:name="List Table 2 Accent 1" w:uiPriority="47"/>
+    <w:lsdException w:name="List Table 3 Accent 1" w:uiPriority="48"/>
+    <w:lsdException w:name="List Table 4 Accent 1" w:uiPriority="49"/>
+    <w:lsdException w:name="List Table 5 Dark Accent 1" w:uiPriority="50"/>
+    <w:lsdException w:name="List Table 6 Colorful Accent 1" w:uiPriority="51"/>
+    <w:lsdException w:name="List Table 7 Colorful Accent 1" w:uiPriority="52"/>
+    <w:lsdException w:name="List Table 1 Light Accent 2" w:uiPriority="46"/>
+    <w:lsdException w:name="List Table 2 Accent 2" w:uiPriority="47"/>
+    <w:lsdException w:name="List Table 3 Accent 2" w:uiPriority="48"/>
+    <w:lsdException w:name="List Table 4 Accent 2" w:uiPriority="49"/>
+    <w:lsdException w:name="List Table 5 Dark Accent 2" w:uiPriority="50"/>
+    <w:lsdException w:name="List Table 6 Colorful Accent 2" w:uiPriority="51"/>
+    <w:lsdException w:name="List Table 7 Colorful Accent 2" w:uiPriority="52"/>
+    <w:lsdException w:name="List Table 1 Light Accent 3" w:uiPriority="46"/>
+    <w:lsdException w:name="List Table 2 Accent 3" w:uiPriority="47"/>
+    <w:lsdException w:name="List Table 3 Accent 3" w:uiPriority="48"/>
+    <w:lsdException w:name="List Table 4 Accent 3" w:uiPriority="49"/>
+    <w:lsdException w:name="List Table 5 Dark Accent 3" w:uiPriority="50"/>
+    <w:lsdException w:name="List Table 6 Colorful Accent 3" w:uiPriority="51"/>
+    <w:lsdException w:name="List Table 7 Colorful Accent 3" w:uiPriority="52"/>
+    <w:lsdException w:name="List Table 1 Light Accent 4" w:uiPriority="46"/>
+    <w:lsdException w:name="List Table 2 Accent 4" w:uiPriority="47"/>
+    <w:lsdException w:name="List Table 3 Accent 4" w:uiPriority="48"/>
+    <w:lsdException w:name="List Table 4 Accent 4" w:uiPriority="49"/>
+    <w:lsdException w:name="List Table 5 Dark Accent 4" w:uiPriority="50"/>
+    <w:lsdException w:name="List Table 6 Colorful Accent 4" w:uiPriority="51"/>
+    <w:lsdException w:name="List Table 7 Colorful Accent 4" w:uiPriority="52"/>
+    <w:lsdException w:name="List Table 1 Light Accent 5" w:uiPriority="46"/>
+    <w:lsdException w:name="List Table 2 Accent 5" w:uiPriority="47"/>
+    <w:lsdException w:name="List Table 3 Accent 5" w:uiPriority="48"/>
+    <w:lsdException w:name="List Table 4 Accent 5" w:uiPriority="49"/>
+    <w:lsdException w:name="List Table 5 Dark Accent 5" w:uiPriority="50"/>
+    <w:lsdException w:name="List Table 6 Colorful Accent 5" w:uiPriority="51"/>
+    <w:lsdException w:name="List Table 7 Colorful Accent 5" w:uiPriority="52"/>
+    <w:lsdException w:name="List Table 1 Light Accent 6" w:uiPriority="46"/>
+    <w:lsdException w:name="List Table 2 Accent 6" w:uiPriority="47"/>
+    <w:lsdException w:name="List Table 3 Accent 6" w:uiPriority="48"/>
+    <w:lsdException w:name="List Table 4 Accent 6" w:uiPriority="49"/>
+    <w:lsdException w:name="List Table 5 Dark Accent 6" w:uiPriority="50"/>
+    <w:lsdException w:name="List Table 6 Colorful Accent 6" w:uiPriority="51"/>
+    <w:lsdException w:name="List Table 7 Colorful Accent 6" w:uiPriority="52"/>
+    <w:lsdException w:name="Mention" w:semiHidden="1" w:unhideWhenUsed="1"/>
+    <w:lsdException w:name="Smart Hyperlink" w:semiHidden="1" w:unhideWhenUsed="1"/>
+    <w:lsdException w:name="Hashtag" w:semiHidden="1" w:unhideWhenUsed="1"/>
+    <w:lsdException w:name="Unresolved Mention" w:semiHidden="1" w:unhideWhenUsed="1"/>
+    <w:lsdException w:name="Smart Link" w:semiHidden="1" w:unhideWhenUsed="1"/>
   </w:latentStyles>
   <w:style w:type="paragraph" w:default="1" w:styleId="Normal">
     <w:name w:val="Normal"/>
@@ -2174,7 +2444,6 @@
     <w:uiPriority w:val="99"/>
     <w:semiHidden/>
     <w:unhideWhenUsed/>
-    <w:qFormat/>
     <w:tblPr>
       <w:tblInd w:w="0" w:type="dxa"/>
       <w:tblCellMar>
@@ -2221,6 +2490,21 @@
     <w:uiPriority w:val="1"/>
     <w:qFormat/>
     <w:rsid w:val="00CB54AC"/>
+  </w:style>
+  <w:style w:type="paragraph" w:customStyle="1" w:styleId="Default">
+    <w:name w:val="Default"/>
+    <w:rsid w:val="000D6345"/>
+    <w:pPr>
+      <w:widowControl/>
+      <w:adjustRightInd w:val="0"/>
+    </w:pPr>
+    <w:rPr>
+      <w:rFonts w:ascii="Arial" w:hAnsi="Arial" w:cs="Arial"/>
+      <w:color w:val="000000"/>
+      <w:sz w:val="24"/>
+      <w:szCs w:val="24"/>
+      <w:lang w:val="es-AR"/>
+    </w:rPr>
   </w:style>
 </w:styles>
 </file>

</xml_diff>

<commit_message>
Actualizacion Objetivos y Criterios.
</commit_message>
<xml_diff>
--- a/Proyecto/Entrega 1/POS - Comision 1.docx
+++ b/Proyecto/Entrega 1/POS - Comision 1.docx
@@ -388,11 +388,15 @@
             <w:pPr>
               <w:ind w:left="720"/>
               <w:rPr>
+                <w:sz w:val="24"/>
+                <w:szCs w:val="24"/>
                 <w:lang w:val="es-ES"/>
               </w:rPr>
             </w:pPr>
             <w:r>
               <w:rPr>
+                <w:sz w:val="24"/>
+                <w:szCs w:val="24"/>
                 <w:lang w:val="es-ES"/>
               </w:rPr>
               <w:t xml:space="preserve">En el escenario de la pandemia mundial por COVID 19 y debido al aumento constante de pacientes con coronavirus, el gobierno anunció a través de la Resolución 1330/2020 la necesidad de contar con un Tablero de Control Interactivo, propuesto por el Director Nacional de Gobernanza e Integración de los Sistemas de Salud, con el fin de monitorear en tiempo real los ingresos y egresos de pacientes en las camas de terapia intensiva, la cantidad de respiradores y otros recursos críticos disponibles en los distintos establecimientos de salud con internación del territorio nacional permitiendo adoptar medidas y articular acciones que sean efectivas en la lucha contra el coronavirus. </w:t>
@@ -523,23 +527,31 @@
             <w:pPr>
               <w:ind w:left="720"/>
               <w:rPr>
+                <w:sz w:val="24"/>
+                <w:szCs w:val="24"/>
                 <w:lang w:val="es-ES"/>
               </w:rPr>
             </w:pPr>
             <w:r>
               <w:rPr>
+                <w:sz w:val="24"/>
+                <w:szCs w:val="24"/>
                 <w:lang w:val="es-ES"/>
               </w:rPr>
               <w:t xml:space="preserve">Desarrollar en un plazo aproximado de 2 meses un Tablero de Control Interactivo que permita actualizar la información de los recursos críticos disponibles en cada establecimiento privado y público de la salud. Además, </w:t>
             </w:r>
             <w:r>
               <w:rPr>
+                <w:sz w:val="24"/>
+                <w:szCs w:val="24"/>
                 <w:lang w:val="es-ES"/>
               </w:rPr>
               <w:t>dotar al mismo de</w:t>
             </w:r>
             <w:r>
               <w:rPr>
+                <w:sz w:val="24"/>
+                <w:szCs w:val="24"/>
                 <w:lang w:val="es-ES"/>
               </w:rPr>
               <w:t xml:space="preserve"> una interfaz que permita visualizar esta información de forma práctica para que pueda ser utilizada a la hora de tomar decisiones sobre cómo actuar en determinados casos en el marco del coronavirus.</w:t>
@@ -572,6 +584,7 @@
           <w:p>
             <w:pPr>
               <w:pStyle w:val="TableParagraph"/>
+              <w:spacing w:before="1"/>
               <w:rPr>
                 <w:rFonts w:ascii="Times New Roman"/>
                 <w:sz w:val="25"/>
@@ -582,12 +595,18 @@
             <w:pPr>
               <w:pStyle w:val="TableParagraph"/>
               <w:spacing w:before="1"/>
-              <w:ind w:left="107"/>
-              <w:rPr>
-                <w:b/>
-                <w:sz w:val="24"/>
-              </w:rPr>
-            </w:pPr>
+              <w:rPr>
+                <w:b/>
+                <w:sz w:val="24"/>
+              </w:rPr>
+            </w:pPr>
+            <w:r>
+              <w:rPr>
+                <w:b/>
+                <w:sz w:val="24"/>
+              </w:rPr>
+              <w:t xml:space="preserve"> </w:t>
+            </w:r>
             <w:r>
               <w:rPr>
                 <w:b/>
@@ -656,7 +675,7 @@
       </w:tr>
       <w:tr>
         <w:trPr>
-          <w:trHeight w:val="7036"/>
+          <w:trHeight w:val="6058"/>
         </w:trPr>
         <w:tc>
           <w:tcPr>
@@ -677,33 +696,59 @@
                 <w:tab w:val="left" w:pos="829"/>
               </w:tabs>
               <w:ind w:right="986"/>
-            </w:pPr>
-            <w:r>
+              <w:rPr>
+                <w:sz w:val="24"/>
+                <w:szCs w:val="24"/>
+              </w:rPr>
+            </w:pPr>
+            <w:r>
+              <w:rPr>
+                <w:sz w:val="24"/>
+                <w:szCs w:val="24"/>
+              </w:rPr>
               <w:t xml:space="preserve">Poder finalizar el tablero de control interactivo </w:t>
             </w:r>
             <w:r>
+              <w:rPr>
+                <w:sz w:val="24"/>
+                <w:szCs w:val="24"/>
+              </w:rPr>
               <w:t xml:space="preserve">en estos </w:t>
             </w:r>
             <w:r>
+              <w:rPr>
+                <w:sz w:val="24"/>
+                <w:szCs w:val="24"/>
+              </w:rPr>
               <w:t>próximos</w:t>
             </w:r>
             <w:r>
+              <w:rPr>
+                <w:sz w:val="24"/>
+                <w:szCs w:val="24"/>
+              </w:rPr>
               <w:t xml:space="preserve"> 2 meses</w:t>
             </w:r>
             <w:r>
+              <w:rPr>
+                <w:sz w:val="24"/>
+                <w:szCs w:val="24"/>
+              </w:rPr>
               <w:t xml:space="preserve"> </w:t>
             </w:r>
             <w:r>
-              <w:t xml:space="preserve">o antes inclusive, </w:t>
-            </w:r>
-            <w:r>
-              <w:t xml:space="preserve">para que </w:t>
-            </w:r>
-            <w:r>
-              <w:t>estén</w:t>
-            </w:r>
-            <w:r>
-              <w:t xml:space="preserve"> disponibles los datos funcionando en tiempo real.</w:t>
+              <w:rPr>
+                <w:sz w:val="24"/>
+                <w:szCs w:val="24"/>
+              </w:rPr>
+              <w:t>o antes inclusive</w:t>
+            </w:r>
+            <w:r>
+              <w:rPr>
+                <w:sz w:val="24"/>
+                <w:szCs w:val="24"/>
+              </w:rPr>
+              <w:t>.</w:t>
             </w:r>
           </w:p>
           <w:p>
@@ -713,6 +758,10 @@
                 <w:tab w:val="left" w:pos="829"/>
               </w:tabs>
               <w:ind w:right="986"/>
+              <w:rPr>
+                <w:sz w:val="24"/>
+                <w:szCs w:val="24"/>
+              </w:rPr>
             </w:pPr>
           </w:p>
           <w:p>
@@ -726,15 +775,45 @@
                 <w:tab w:val="left" w:pos="829"/>
               </w:tabs>
               <w:ind w:right="986"/>
-            </w:pPr>
-            <w:r>
-              <w:t xml:space="preserve">Desarrollar un sistema para poder migrar los datos de otros distritos evitando </w:t>
-            </w:r>
-            <w:r>
-              <w:t>información</w:t>
-            </w:r>
-            <w:r>
-              <w:t xml:space="preserve"> duplicada.</w:t>
+              <w:rPr>
+                <w:sz w:val="24"/>
+                <w:szCs w:val="24"/>
+              </w:rPr>
+            </w:pPr>
+            <w:r>
+              <w:rPr>
+                <w:sz w:val="24"/>
+                <w:szCs w:val="24"/>
+              </w:rPr>
+              <w:t xml:space="preserve">Desarrollar una interfaz intuitiva que provea </w:t>
+            </w:r>
+            <w:r>
+              <w:rPr>
+                <w:sz w:val="24"/>
+                <w:szCs w:val="24"/>
+              </w:rPr>
+              <w:t xml:space="preserve">a los gobiernos provinciales y de la Ciudad Autónoma de Buenos Aires </w:t>
+            </w:r>
+            <w:r>
+              <w:rPr>
+                <w:sz w:val="24"/>
+                <w:szCs w:val="24"/>
+              </w:rPr>
+              <w:t xml:space="preserve">una clara información y organización de los datos </w:t>
+            </w:r>
+            <w:r>
+              <w:rPr>
+                <w:sz w:val="24"/>
+                <w:szCs w:val="24"/>
+              </w:rPr>
+              <w:t xml:space="preserve">en tiempo real </w:t>
+            </w:r>
+            <w:r>
+              <w:rPr>
+                <w:sz w:val="24"/>
+                <w:szCs w:val="24"/>
+              </w:rPr>
+              <w:t>con el fin de agilizar lo más posible la toma de decisiones en cuanto al accionar ante la situación frente al coronavirus.</w:t>
             </w:r>
           </w:p>
           <w:p>
@@ -744,6 +823,10 @@
                 <w:tab w:val="left" w:pos="829"/>
               </w:tabs>
               <w:ind w:left="828" w:right="986"/>
+              <w:rPr>
+                <w:sz w:val="24"/>
+                <w:szCs w:val="24"/>
+              </w:rPr>
             </w:pPr>
           </w:p>
           <w:p>
@@ -757,24 +840,38 @@
                 <w:tab w:val="left" w:pos="829"/>
               </w:tabs>
               <w:ind w:right="986"/>
-            </w:pPr>
-            <w:r>
-              <w:t>Actualizar los datos en tiempo real brindando la posibilidad de tener</w:t>
-            </w:r>
-            <w:r>
-              <w:t xml:space="preserve"> acceso a</w:t>
-            </w:r>
-            <w:r>
-              <w:t xml:space="preserve"> la </w:t>
-            </w:r>
-            <w:r>
-              <w:t>información</w:t>
-            </w:r>
-            <w:r>
-              <w:t xml:space="preserve"> actualizada sobre las camas ocupadas, respiradores y </w:t>
-            </w:r>
-            <w:r>
-              <w:t>otros datos restantes.</w:t>
+              <w:rPr>
+                <w:sz w:val="24"/>
+                <w:szCs w:val="24"/>
+              </w:rPr>
+            </w:pPr>
+            <w:r>
+              <w:rPr>
+                <w:sz w:val="24"/>
+                <w:szCs w:val="24"/>
+              </w:rPr>
+              <w:t xml:space="preserve">Permitir </w:t>
+            </w:r>
+            <w:r>
+              <w:rPr>
+                <w:sz w:val="24"/>
+                <w:szCs w:val="24"/>
+              </w:rPr>
+              <w:t xml:space="preserve">mantener los datos </w:t>
+            </w:r>
+            <w:r>
+              <w:rPr>
+                <w:sz w:val="24"/>
+                <w:szCs w:val="24"/>
+              </w:rPr>
+              <w:t xml:space="preserve">de los recursos críticos disponibles </w:t>
+            </w:r>
+            <w:r>
+              <w:rPr>
+                <w:sz w:val="24"/>
+                <w:szCs w:val="24"/>
+              </w:rPr>
+              <w:t>en tiempo real proveyendo a cada establecimiento de salud con la capacidad de actualizarlos diariamente.</w:t>
             </w:r>
           </w:p>
           <w:p>
@@ -789,10 +886,6 @@
           <w:p>
             <w:pPr>
               <w:pStyle w:val="TableParagraph"/>
-              <w:numPr>
-                <w:ilvl w:val="0"/>
-                <w:numId w:val="2"/>
-              </w:numPr>
               <w:tabs>
                 <w:tab w:val="left" w:pos="829"/>
               </w:tabs>
@@ -801,9 +894,6 @@
                 <w:sz w:val="24"/>
               </w:rPr>
             </w:pPr>
-            <w:r>
-              <w:t>Lograr que cada establecimiento de cada jurisdicción acceda y cargue sus datos correctamente en el sistema.</w:t>
-            </w:r>
           </w:p>
         </w:tc>
       </w:tr>
@@ -986,11 +1076,7 @@
           </w:p>
           <w:p>
             <w:pPr>
-              <w:pStyle w:val="TableParagraph"/>
-              <w:tabs>
-                <w:tab w:val="left" w:pos="829"/>
-              </w:tabs>
-              <w:ind w:left="828"/>
+              <w:pStyle w:val="Prrafodelista"/>
               <w:rPr>
                 <w:sz w:val="24"/>
               </w:rPr>
@@ -1015,7 +1101,7 @@
               <w:rPr>
                 <w:sz w:val="24"/>
               </w:rPr>
-              <w:t>Facilitar la actualización de los datos de los recursos críticos a través de un sistema de uso simple e intuitivo.</w:t>
+              <w:t>Facilitar la actualización de los datos construyendo un sistema de uso simple e intuitivo con una interfaz orientativa y de fácil comprensión lo cual permita una rápida adaptabilidad por parte de los encargados de mantener la información actualizada diariamente.</w:t>
             </w:r>
           </w:p>
           <w:p>
@@ -1045,49 +1131,13 @@
               <w:rPr>
                 <w:sz w:val="24"/>
               </w:rPr>
-              <w:t>Facilitar la migración de distintos tipos de archivos a los usados por el sistema a implementar.</w:t>
-            </w:r>
-          </w:p>
-          <w:p>
-            <w:pPr>
-              <w:pStyle w:val="Prrafodelista"/>
-              <w:rPr>
-                <w:sz w:val="24"/>
-              </w:rPr>
-            </w:pPr>
-          </w:p>
-          <w:p>
-            <w:pPr>
-              <w:pStyle w:val="TableParagraph"/>
-              <w:numPr>
-                <w:ilvl w:val="0"/>
-                <w:numId w:val="1"/>
-              </w:numPr>
-              <w:tabs>
-                <w:tab w:val="left" w:pos="829"/>
-              </w:tabs>
-              <w:ind w:hanging="361"/>
-              <w:rPr>
-                <w:sz w:val="24"/>
-              </w:rPr>
-            </w:pPr>
-            <w:r>
-              <w:rPr>
-                <w:sz w:val="24"/>
-              </w:rPr>
-              <w:t xml:space="preserve">Permitir la centralización de los datos y obtener una útil forma de visualización de los mismos con el fin de incrementar la eficiencia y efectividad con la que se </w:t>
-            </w:r>
-            <w:r>
-              <w:rPr>
-                <w:sz w:val="24"/>
-              </w:rPr>
-              <w:t>utilizan</w:t>
-            </w:r>
-            <w:r>
-              <w:rPr>
-                <w:sz w:val="24"/>
-              </w:rPr>
-              <w:t>.</w:t>
+              <w:t xml:space="preserve">Lograr una vista de los datos críticos de forma </w:t>
+            </w:r>
+            <w:r>
+              <w:rPr>
+                <w:sz w:val="24"/>
+              </w:rPr>
+              <w:t>clara y bien organizada, indicando precisamente la disponibilidad de los recursos de cada establecimiento y denotando a través de ayudas graficas el nivel de uso de los mismos.</w:t>
             </w:r>
           </w:p>
         </w:tc>
@@ -1257,17 +1307,20 @@
               <w:ind w:left="107"/>
               <w:rPr>
                 <w:sz w:val="24"/>
-              </w:rPr>
-            </w:pPr>
-            <w:r>
-              <w:rPr>
-                <w:sz w:val="24"/>
+                <w:szCs w:val="24"/>
+              </w:rPr>
+            </w:pPr>
+            <w:r>
+              <w:rPr>
+                <w:sz w:val="24"/>
+                <w:szCs w:val="24"/>
               </w:rPr>
               <w:t xml:space="preserve">R. </w:t>
             </w:r>
             <w:r>
               <w:rPr>
                 <w:sz w:val="24"/>
+                <w:szCs w:val="24"/>
               </w:rPr>
               <w:t>Perder demasiado tiempo capacitando los miembros del equipo de desarrollo.</w:t>
             </w:r>
@@ -1277,153 +1330,108 @@
               <w:pStyle w:val="Default"/>
             </w:pPr>
             <w:r>
-              <w:rPr>
-                <w:sz w:val="23"/>
-                <w:szCs w:val="23"/>
-              </w:rPr>
               <w:t xml:space="preserve"> </w:t>
             </w:r>
             <w:r>
-              <w:rPr>
-                <w:sz w:val="23"/>
-                <w:szCs w:val="23"/>
-              </w:rPr>
               <w:t xml:space="preserve"> </w:t>
             </w:r>
             <w:r>
-              <w:t xml:space="preserve">R. </w:t>
-            </w:r>
-            <w:r>
-              <w:t>No e</w:t>
-            </w:r>
-            <w:r>
-              <w:t>legir las tecnologías</w:t>
-            </w:r>
-            <w:r>
-              <w:t xml:space="preserve"> adecuadas</w:t>
-            </w:r>
-            <w:r>
+              <w:t xml:space="preserve">R. No elegir las tecnologías adecuadas acorde al proyecto. </w:t>
+            </w:r>
+          </w:p>
+          <w:p>
+            <w:pPr>
+              <w:pStyle w:val="Default"/>
+            </w:pPr>
+            <w:r>
+              <w:t xml:space="preserve">  R. Sobrepasarse con los gastos esperados para la realización del proyecto. </w:t>
+            </w:r>
+          </w:p>
+          <w:p>
+            <w:pPr>
+              <w:pStyle w:val="Default"/>
+            </w:pPr>
+            <w:r>
+              <w:t xml:space="preserve">  R. Que el sistema no resulte intuitivo para el personal administrativo </w:t>
+            </w:r>
+            <w:r>
+              <w:t>de una edad avanzada</w:t>
+            </w:r>
+            <w:r>
+              <w:t>.</w:t>
+            </w:r>
+          </w:p>
+          <w:p>
+            <w:pPr>
+              <w:pStyle w:val="TableParagraph"/>
+              <w:ind w:left="107"/>
+              <w:rPr>
+                <w:sz w:val="24"/>
+                <w:szCs w:val="24"/>
+              </w:rPr>
+            </w:pPr>
+            <w:r>
+              <w:rPr>
+                <w:sz w:val="24"/>
+                <w:szCs w:val="24"/>
+              </w:rPr>
+              <w:t xml:space="preserve">R. Renuncias inesperadas de miembros del equipo de trabajo. </w:t>
+            </w:r>
+          </w:p>
+          <w:p>
+            <w:pPr>
+              <w:pStyle w:val="TableParagraph"/>
+              <w:rPr>
+                <w:sz w:val="24"/>
+                <w:szCs w:val="24"/>
+              </w:rPr>
+            </w:pPr>
+            <w:r>
+              <w:rPr>
+                <w:sz w:val="24"/>
+                <w:szCs w:val="24"/>
+              </w:rPr>
+              <w:t xml:space="preserve">  R.</w:t>
+            </w:r>
+            <w:r>
+              <w:rPr>
+                <w:sz w:val="24"/>
+                <w:szCs w:val="24"/>
+              </w:rPr>
               <w:t xml:space="preserve"> </w:t>
             </w:r>
             <w:r>
-              <w:t>acorde al</w:t>
-            </w:r>
-            <w:r>
-              <w:t xml:space="preserve"> proyecto. </w:t>
-            </w:r>
-          </w:p>
-          <w:p>
-            <w:pPr>
-              <w:pStyle w:val="Default"/>
-              <w:rPr>
-                <w:sz w:val="23"/>
-                <w:szCs w:val="23"/>
-              </w:rPr>
-            </w:pPr>
-            <w:r>
-              <w:rPr>
-                <w:sz w:val="23"/>
-                <w:szCs w:val="23"/>
-              </w:rPr>
-              <w:t xml:space="preserve">  </w:t>
-            </w:r>
-            <w:r>
-              <w:rPr>
-                <w:sz w:val="23"/>
-                <w:szCs w:val="23"/>
-              </w:rPr>
-              <w:t>R. Sobrepasarse con los gastos esperados</w:t>
-            </w:r>
-            <w:r>
-              <w:rPr>
-                <w:sz w:val="23"/>
-                <w:szCs w:val="23"/>
-              </w:rPr>
-              <w:t xml:space="preserve"> para la realización del proyecto</w:t>
-            </w:r>
-            <w:r>
-              <w:rPr>
-                <w:sz w:val="23"/>
-                <w:szCs w:val="23"/>
-              </w:rPr>
-              <w:t xml:space="preserve">. </w:t>
-            </w:r>
-          </w:p>
-          <w:p>
-            <w:pPr>
-              <w:pStyle w:val="Default"/>
-            </w:pPr>
-            <w:r>
-              <w:t xml:space="preserve">  R. Que el sistema no resulte intuitivo para el personal administrativo </w:t>
-            </w:r>
-            <w:r>
-              <w:t>de una edad avanzada</w:t>
-            </w:r>
-            <w:r>
+              <w:rPr>
+                <w:sz w:val="24"/>
+                <w:szCs w:val="24"/>
+              </w:rPr>
+              <w:t xml:space="preserve">Mala coordinación con las autoridades sanitarias provinciales para supervisar el cumplimiento </w:t>
+            </w:r>
+            <w:r>
+              <w:rPr>
+                <w:sz w:val="24"/>
+                <w:szCs w:val="24"/>
+              </w:rPr>
+              <w:t xml:space="preserve">de </w:t>
+            </w:r>
+            <w:r>
+              <w:rPr>
+                <w:sz w:val="24"/>
+                <w:szCs w:val="24"/>
+              </w:rPr>
+              <w:t>la carga de datos</w:t>
+            </w:r>
+            <w:r>
+              <w:rPr>
+                <w:sz w:val="24"/>
+                <w:szCs w:val="24"/>
+              </w:rPr>
               <w:t>.</w:t>
             </w:r>
-          </w:p>
-          <w:p>
-            <w:pPr>
-              <w:pStyle w:val="TableParagraph"/>
-              <w:ind w:left="107"/>
-              <w:rPr>
-                <w:sz w:val="24"/>
-              </w:rPr>
-            </w:pPr>
-            <w:r>
-              <w:rPr>
-                <w:sz w:val="24"/>
-              </w:rPr>
-              <w:t xml:space="preserve">R. Renuncias inesperadas de miembros del equipo de trabajo. </w:t>
-            </w:r>
-          </w:p>
-          <w:p>
-            <w:pPr>
-              <w:pStyle w:val="TableParagraph"/>
-              <w:rPr>
-                <w:sz w:val="24"/>
-              </w:rPr>
-            </w:pPr>
-            <w:r>
-              <w:rPr>
-                <w:sz w:val="24"/>
-              </w:rPr>
-              <w:t xml:space="preserve">  R.</w:t>
-            </w:r>
-            <w:r>
-              <w:rPr>
-                <w:sz w:val="24"/>
-              </w:rPr>
-              <w:t xml:space="preserve"> </w:t>
-            </w:r>
-            <w:r>
-              <w:rPr>
-                <w:sz w:val="24"/>
-              </w:rPr>
-              <w:t xml:space="preserve">Mala coordinación con las autoridades sanitarias provinciales para supervisar el cumplimiento </w:t>
-            </w:r>
-            <w:r>
-              <w:rPr>
-                <w:sz w:val="24"/>
-              </w:rPr>
-              <w:t xml:space="preserve">de </w:t>
-            </w:r>
-            <w:r>
-              <w:rPr>
-                <w:sz w:val="24"/>
-              </w:rPr>
-              <w:t>la carga de datos</w:t>
-            </w:r>
-            <w:r>
-              <w:rPr>
-                <w:sz w:val="24"/>
-              </w:rPr>
-              <w:t>.</w:t>
-            </w:r>
-            <w:r>
-              <w:rPr>
-                <w:sz w:val="24"/>
+            <w:r>
+              <w:rPr>
+                <w:sz w:val="24"/>
+                <w:szCs w:val="24"/>
               </w:rPr>
               <w:t xml:space="preserve"> </w:t>
             </w:r>
@@ -1543,6 +1551,12 @@
                 <w:sz w:val="24"/>
               </w:rPr>
               <w:t>Comisión</w:t>
+            </w:r>
+            <w:r>
+              <w:rPr>
+                <w:sz w:val="24"/>
+              </w:rPr>
+              <w:t xml:space="preserve"> </w:t>
             </w:r>
             <w:r>
               <w:rPr>
@@ -2200,7 +2214,7 @@
     <w:lsdException w:name="Table Web 2" w:semiHidden="1" w:unhideWhenUsed="1"/>
     <w:lsdException w:name="Table Web 3" w:semiHidden="1" w:unhideWhenUsed="1"/>
     <w:lsdException w:name="Balloon Text" w:semiHidden="1" w:unhideWhenUsed="1"/>
-    <w:lsdException w:name="Table Grid" w:semiHidden="1" w:uiPriority="59" w:unhideWhenUsed="1"/>
+    <w:lsdException w:name="Table Grid" w:uiPriority="59"/>
     <w:lsdException w:name="Table Theme" w:semiHidden="1" w:unhideWhenUsed="1"/>
     <w:lsdException w:name="Placeholder Text" w:semiHidden="1"/>
     <w:lsdException w:name="No Spacing" w:uiPriority="1" w:qFormat="1"/>

</xml_diff>